<commit_message>
(Paper) Fixed minor stuff
</commit_message>
<xml_diff>
--- a/doc/3D Graphics in CMD.docx
+++ b/doc/3D Graphics in CMD.docx
@@ -316,13 +316,23 @@
           <w:lang w:val="en-US"/>
         </w:rPr>
       </w:pPr>
+      <w:proofErr w:type="spellStart"/>
       <w:r>
         <w:rPr>
           <w:b/>
           <w:bCs/>
           <w:lang w:val="en-US"/>
         </w:rPr>
-        <w:t xml:space="preserve">Asiasanat: </w:t>
+        <w:t>Asiasanat</w:t>
+      </w:r>
+      <w:proofErr w:type="spellEnd"/>
+      <w:r>
+        <w:rPr>
+          <w:b/>
+          <w:bCs/>
+          <w:lang w:val="en-US"/>
+        </w:rPr>
+        <w:t xml:space="preserve">: </w:t>
       </w:r>
       <w:r>
         <w:rPr>
@@ -336,22 +346,85 @@
         <w:pStyle w:val="Tiivistelmntyyli"/>
       </w:pPr>
       <w:r>
-        <w:t>Tässä työssä käsiteltiin 3D-maailman renderöinnin perustekniikoita ja selitettiin niitä pseudokoodi esimerkkien avulla. Näihin tekniikoihin sisältyi viiva- ja kolmiorasterointi, 3D-mallit, 3D-muunnokset</w:t>
-      </w:r>
-      <w:r>
-        <w:t xml:space="preserve"> matriisien avulla</w:t>
-      </w:r>
-      <w:r>
-        <w:t>, kameran simulointi näkymä- ja perspektiiviprojektioi</w:t>
-      </w:r>
-      <w:r>
-        <w:t>lla</w:t>
-      </w:r>
-      <w:r>
-        <w:t>, optimointi pintaleikkauksen avulla, syvyyspuskurointi, teksturointi ja perusva</w:t>
-      </w:r>
-      <w:r>
-        <w:t>laistus</w:t>
+        <w:t xml:space="preserve">Tässä </w:t>
+      </w:r>
+      <w:r>
+        <w:t>opinnäytetyössä käsiteltiin</w:t>
+      </w:r>
+      <w:r>
+        <w:t xml:space="preserve"> yksinkertaisen 3D-renderöinti</w:t>
+      </w:r>
+      <w:r>
+        <w:t>moottorin</w:t>
+      </w:r>
+      <w:r>
+        <w:t xml:space="preserve"> komponentteja ja rakennetta</w:t>
+      </w:r>
+      <w:r>
+        <w:t>.</w:t>
+      </w:r>
+      <w:r>
+        <w:t xml:space="preserve"> </w:t>
+      </w:r>
+      <w:r>
+        <w:t>Tavoitteena työssä oli saada piirrettyä</w:t>
+      </w:r>
+      <w:r>
+        <w:t xml:space="preserve"> vektoripohjai</w:t>
+      </w:r>
+      <w:r>
+        <w:t>nen</w:t>
+      </w:r>
+      <w:r>
+        <w:t xml:space="preserve"> objekti </w:t>
+      </w:r>
+      <w:r>
+        <w:t>kaksi</w:t>
+      </w:r>
+      <w:r>
+        <w:t>ulotteiselle</w:t>
+      </w:r>
+      <w:r>
+        <w:t>,</w:t>
+      </w:r>
+      <w:r>
+        <w:t xml:space="preserve"> pikseleistä koostuvalle</w:t>
+      </w:r>
+      <w:r>
+        <w:t xml:space="preserve"> </w:t>
+      </w:r>
+      <w:r>
+        <w:t>näytölle</w:t>
+      </w:r>
+      <w:r>
+        <w:t xml:space="preserve">. </w:t>
+      </w:r>
+      <w:r>
+        <w:t>Työ</w:t>
+      </w:r>
+      <w:r>
+        <w:t xml:space="preserve"> </w:t>
+      </w:r>
+      <w:r>
+        <w:t xml:space="preserve">jaettiin </w:t>
+      </w:r>
+      <w:r>
+        <w:t>kahteen osaan; ensimmäinen selittää 3D-</w:t>
+      </w:r>
+      <w:r>
+        <w:t>maailman</w:t>
+      </w:r>
+      <w:r>
+        <w:t xml:space="preserve"> renderöintiin liittyvän teorian ja algoritmit pseudokoodiesimerkeillä, kun taas toinen selittää näiden tekniikoiden käytännön toteutuksen</w:t>
+      </w:r>
+      <w:r>
+        <w:t xml:space="preserve"> C++</w:t>
+      </w:r>
+      <w:r>
+        <w:t>-</w:t>
+      </w:r>
+      <w:r>
+        <w:t>ohjelmointikielellä</w:t>
       </w:r>
       <w:r>
         <w:t>.</w:t>
@@ -362,89 +435,249 @@
         <w:pStyle w:val="Tiivistelmntyyli"/>
       </w:pPr>
       <w:r>
-        <w:t>Työssä</w:t>
+        <w:t xml:space="preserve">3D-renderöinnin teoriaa käsittelevässä osiossa </w:t>
+      </w:r>
+      <w:r>
+        <w:t>käsiteltiin</w:t>
+      </w:r>
+      <w:r>
+        <w:t xml:space="preserve"> ensin ikkunan ja </w:t>
+      </w:r>
+      <w:r>
+        <w:t xml:space="preserve">piirtoalustan </w:t>
+      </w:r>
+      <w:r>
+        <w:t xml:space="preserve">luomista pikseleiden piirtämistä varten. Sitten </w:t>
+      </w:r>
+      <w:r>
+        <w:t>käytiin läpi</w:t>
+      </w:r>
+      <w:r>
+        <w:t xml:space="preserve"> rasterointialgoritmeja viiva- ja kolmiorasterointiin sekä täytetylle </w:t>
+      </w:r>
+      <w:r>
+        <w:t xml:space="preserve">kolmiolle </w:t>
+      </w:r>
+      <w:r>
+        <w:t xml:space="preserve">että lankamallille. 3D-mallien </w:t>
+      </w:r>
+      <w:r>
+        <w:t>tiedosto</w:t>
+      </w:r>
+      <w:r>
+        <w:t xml:space="preserve">muodot ja niiden lataaminen </w:t>
+      </w:r>
+      <w:r>
+        <w:t>muistista</w:t>
       </w:r>
       <w:r>
         <w:t xml:space="preserve"> </w:t>
       </w:r>
       <w:r>
-        <w:t>käsiteltiin</w:t>
-      </w:r>
-      <w:r>
-        <w:t xml:space="preserve"> myös näiden tekniikoiden ja algoritmien toteutusta C++:</w:t>
-      </w:r>
-      <w:r>
-        <w:t>lla</w:t>
+        <w:t>selitettiin</w:t>
+      </w:r>
+      <w:r>
+        <w:t xml:space="preserve"> lyhyesti, jotta</w:t>
+      </w:r>
+      <w:r>
+        <w:t xml:space="preserve"> </w:t>
+      </w:r>
+      <w:r>
+        <w:t>voitiin</w:t>
+      </w:r>
+      <w:r>
+        <w:t xml:space="preserve"> välttää</w:t>
+      </w:r>
+      <w:r>
+        <w:t xml:space="preserve"> niiden manuaali</w:t>
+      </w:r>
+      <w:r>
+        <w:t>sta</w:t>
+      </w:r>
+      <w:r>
+        <w:t xml:space="preserve"> määrittely</w:t>
+      </w:r>
+      <w:r>
+        <w:t>ä</w:t>
+      </w:r>
+      <w:r>
+        <w:t xml:space="preserve"> koodissa. Renderöinnin laajentamiseksi yhdestä </w:t>
+      </w:r>
+      <w:r>
+        <w:t>objektista</w:t>
+      </w:r>
+      <w:r>
+        <w:t xml:space="preserve"> kokonaiseksi </w:t>
+      </w:r>
+      <w:r>
+        <w:t xml:space="preserve">maailmaksi käytiin läpi </w:t>
+      </w:r>
+      <w:r>
+        <w:t xml:space="preserve">3D-muunnokset matriiseilla ja kameran simulointi näkö- ja perspektiiviprojektioilla. Sitten selitettiin </w:t>
+      </w:r>
+      <w:r>
+        <w:t>näkymän</w:t>
+      </w:r>
+      <w:r>
+        <w:t xml:space="preserve"> asianmukaisen renderöinnin varmistamiseksi</w:t>
+      </w:r>
+      <w:r>
+        <w:t xml:space="preserve"> kolmion</w:t>
+      </w:r>
+      <w:r>
+        <w:t xml:space="preserve"> leikkaus ja</w:t>
+      </w:r>
+      <w:r>
+        <w:t xml:space="preserve"> pikselin</w:t>
+      </w:r>
+      <w:r>
+        <w:t xml:space="preserve"> syvyyspuskurointi.</w:t>
+      </w:r>
+      <w:r>
+        <w:t xml:space="preserve"> Tässä vaiheessa myös selitettiin takapintojen karsinta</w:t>
+      </w:r>
+      <w:r>
+        <w:t>-</w:t>
+      </w:r>
+      <w:r>
+        <w:t>algoritmi,</w:t>
+      </w:r>
+      <w:r>
+        <w:t xml:space="preserve"> jota käytettiin</w:t>
+      </w:r>
+      <w:r>
+        <w:t xml:space="preserve"> suorituskyvyn parantamise</w:t>
+      </w:r>
+      <w:r>
+        <w:t>ksi</w:t>
+      </w:r>
+      <w:r>
+        <w:t>.</w:t>
+      </w:r>
+      <w:r>
+        <w:t xml:space="preserve"> Lopuksi lisättiin teksturoin</w:t>
+      </w:r>
+      <w:r>
+        <w:t>ti</w:t>
+      </w:r>
+      <w:r>
+        <w:t xml:space="preserve"> ja </w:t>
+      </w:r>
+      <w:r>
+        <w:t xml:space="preserve">yksinkertainen </w:t>
+      </w:r>
+      <w:r>
+        <w:t>varjostus</w:t>
+      </w:r>
+      <w:r>
+        <w:t>, jotta</w:t>
+      </w:r>
+      <w:r>
+        <w:t xml:space="preserve"> renderöityyn </w:t>
+      </w:r>
+      <w:r>
+        <w:t>maailmaan</w:t>
+      </w:r>
+      <w:r>
+        <w:t xml:space="preserve"> </w:t>
+      </w:r>
+      <w:r>
+        <w:t>saatiin</w:t>
+      </w:r>
+      <w:r>
+        <w:t xml:space="preserve"> lisää yksityiskohtia</w:t>
       </w:r>
       <w:r>
         <w:t xml:space="preserve">. </w:t>
-      </w:r>
-      <w:r>
-        <w:t>T</w:t>
-      </w:r>
-      <w:r>
-        <w:t>oteutus yhdist</w:t>
-      </w:r>
-      <w:r>
-        <w:t>i</w:t>
-      </w:r>
-      <w:r>
-        <w:t xml:space="preserve"> käsitel</w:t>
-      </w:r>
-      <w:r>
-        <w:t>teet</w:t>
-      </w:r>
-      <w:r>
-        <w:t xml:space="preserve"> tekniikat toimivaksi 3D-renderöintimoottoriksi, jo</w:t>
-      </w:r>
-      <w:r>
-        <w:t xml:space="preserve">ka sovellettiin </w:t>
-      </w:r>
-      <w:r>
-        <w:t>pelattava</w:t>
-      </w:r>
-      <w:r>
-        <w:t>an</w:t>
-      </w:r>
-      <w:r>
-        <w:t xml:space="preserve"> </w:t>
-      </w:r>
-      <w:r>
-        <w:t>demoon</w:t>
-      </w:r>
-      <w:r>
-        <w:t xml:space="preserve">. Se selittää myös Windows-konsolin käytön perinteisen ikkunan korvikkeena ja kuinka </w:t>
-      </w:r>
-      <w:r>
-        <w:t>renderöity</w:t>
-      </w:r>
-      <w:r>
-        <w:t xml:space="preserve"> </w:t>
-      </w:r>
-      <w:r>
-        <w:t>kuva</w:t>
-      </w:r>
-      <w:r>
-        <w:t xml:space="preserve"> voidaan näyttää siinä.</w:t>
       </w:r>
     </w:p>
     <w:p>
       <w:pPr>
-        <w:rPr>
-          <w:sz w:val="20"/>
-          <w:szCs w:val="20"/>
-        </w:rPr>
-      </w:pPr>
-      <w:r>
-        <w:rPr>
-          <w:sz w:val="20"/>
-          <w:szCs w:val="20"/>
-        </w:rPr>
-        <w:br w:type="page"/>
+        <w:pStyle w:val="Tiivistelmntyyli"/>
+      </w:pPr>
+      <w:r>
+        <w:t xml:space="preserve">Toteutusta käsittelevässä osiossa </w:t>
+      </w:r>
+      <w:r>
+        <w:t>käytiin</w:t>
+      </w:r>
+      <w:r>
+        <w:t xml:space="preserve"> läpi</w:t>
+      </w:r>
+      <w:r>
+        <w:t xml:space="preserve"> teoriassa käsitellyn renderöintimoottorin yksi</w:t>
+      </w:r>
+      <w:r>
+        <w:t xml:space="preserve"> mahdollinen toteutus C++</w:t>
+      </w:r>
+      <w:r>
+        <w:t>-</w:t>
+      </w:r>
+      <w:r>
+        <w:t>ohjelmointikielellä</w:t>
+      </w:r>
+      <w:r>
+        <w:t>.</w:t>
+      </w:r>
+      <w:r>
+        <w:t xml:space="preserve"> Toteutuksessa käytettiin suurimmaksi osaksi C++:n vakiokirjastoa, ulkoisia kirjastoja käytettiin tekstuurin ja objektin levyltä lataamiseen.</w:t>
+      </w:r>
+      <w:r>
+        <w:t xml:space="preserve"> Tämä toteutus yhdist</w:t>
+      </w:r>
+      <w:r>
+        <w:t>i</w:t>
+      </w:r>
+      <w:r>
+        <w:t xml:space="preserve"> </w:t>
+      </w:r>
+      <w:r>
+        <w:t xml:space="preserve">teorian </w:t>
+      </w:r>
+      <w:r>
+        <w:t>tekniikat</w:t>
+      </w:r>
+      <w:r>
+        <w:t xml:space="preserve"> ja algoritmit</w:t>
+      </w:r>
+      <w:r>
+        <w:t xml:space="preserve"> toimivaksi 3D-renderöintimoottoriksi, jota sitten käyte</w:t>
+      </w:r>
+      <w:r>
+        <w:t>t</w:t>
+      </w:r>
+      <w:r>
+        <w:t>t</w:t>
+      </w:r>
+      <w:r>
+        <w:t>ii</w:t>
+      </w:r>
+      <w:r>
+        <w:t>n pelattavan demon luomiseen. Lisäksi selitet</w:t>
+      </w:r>
+      <w:r>
+        <w:t>tii</w:t>
+      </w:r>
+      <w:r>
+        <w:t>n Windows-konsolin käyttö perinteisen ikkunan korvikkeena ja se, miten renderöintimoottorin tuloste voidaan näyttää si</w:t>
+      </w:r>
+      <w:r>
+        <w:t>llä</w:t>
+      </w:r>
+      <w:r>
+        <w:t>.</w:t>
       </w:r>
     </w:p>
     <w:p>
       <w:pPr>
+        <w:pStyle w:val="Tiivistelmntyyli"/>
+      </w:pPr>
+      <w:r>
+        <w:br w:type="page"/>
+      </w:r>
+    </w:p>
+    <w:p>
+      <w:pPr>
         <w:pStyle w:val="OtsikkoTiivistelm"/>
         <w:rPr>
           <w:lang w:val="en-US"/>
@@ -576,19 +809,131 @@
         <w:rPr>
           <w:lang w:val="en-US"/>
         </w:rPr>
-        <w:t xml:space="preserve">In this </w:t>
-      </w:r>
-      <w:r>
-        <w:rPr>
-          <w:lang w:val="en-US"/>
-        </w:rPr>
-        <w:t>paper,</w:t>
-      </w:r>
-      <w:r>
-        <w:rPr>
-          <w:lang w:val="en-US"/>
-        </w:rPr>
-        <w:t xml:space="preserve"> basic techniques involved in rendering 3D scenes were discussed and explained with examples in pseudocode. These techniques included line and triangle rasterization, 3D model formats, 3D transform</w:t>
+        <w:t>This paper goes over the components and construction of a simple 3D rendering pipeline: the process of drawing a vector-based object onto a 2-dimensional canvas of pixels.</w:t>
+      </w:r>
+      <w:r>
+        <w:rPr>
+          <w:lang w:val="en-US"/>
+        </w:rPr>
+        <w:t xml:space="preserve"> It is split into two parts; the first explains the theory and</w:t>
+      </w:r>
+      <w:r>
+        <w:rPr>
+          <w:lang w:val="en-US"/>
+        </w:rPr>
+        <w:t xml:space="preserve"> algorithms</w:t>
+      </w:r>
+      <w:r>
+        <w:rPr>
+          <w:lang w:val="en-US"/>
+        </w:rPr>
+        <w:t xml:space="preserve"> involved in rendering 3D scenes with examples in pseudocode</w:t>
+      </w:r>
+      <w:r>
+        <w:rPr>
+          <w:lang w:val="en-US"/>
+        </w:rPr>
+        <w:t xml:space="preserve">, while the second explains </w:t>
+      </w:r>
+      <w:proofErr w:type="gramStart"/>
+      <w:r>
+        <w:rPr>
+          <w:lang w:val="en-US"/>
+        </w:rPr>
+        <w:t>an</w:t>
+      </w:r>
+      <w:proofErr w:type="gramEnd"/>
+      <w:r>
+        <w:rPr>
+          <w:lang w:val="en-US"/>
+        </w:rPr>
+        <w:t xml:space="preserve"> actual implementation of these techniques</w:t>
+      </w:r>
+      <w:r>
+        <w:rPr>
+          <w:lang w:val="en-US"/>
+        </w:rPr>
+        <w:t xml:space="preserve">. </w:t>
+      </w:r>
+    </w:p>
+    <w:p>
+      <w:pPr>
+        <w:pStyle w:val="Tiivistelmntyyli"/>
+        <w:rPr>
+          <w:lang w:val="en-US"/>
+        </w:rPr>
+      </w:pPr>
+      <w:r>
+        <w:rPr>
+          <w:lang w:val="en-US"/>
+        </w:rPr>
+        <w:t>The section on 3D rendering theory first covers making</w:t>
+      </w:r>
+      <w:r>
+        <w:rPr>
+          <w:lang w:val="en-US"/>
+        </w:rPr>
+        <w:t xml:space="preserve"> a basic window</w:t>
+      </w:r>
+      <w:r>
+        <w:rPr>
+          <w:lang w:val="en-US"/>
+        </w:rPr>
+        <w:t xml:space="preserve"> and canvas to draw pixels on. Then, basic rasterization algorithms are discussed for</w:t>
+      </w:r>
+      <w:r>
+        <w:rPr>
+          <w:lang w:val="en-US"/>
+        </w:rPr>
+        <w:t xml:space="preserve"> line</w:t>
+      </w:r>
+      <w:r>
+        <w:rPr>
+          <w:lang w:val="en-US"/>
+        </w:rPr>
+        <w:t xml:space="preserve"> </w:t>
+      </w:r>
+      <w:r>
+        <w:rPr>
+          <w:lang w:val="en-US"/>
+        </w:rPr>
+        <w:t>and triangle rasterization</w:t>
+      </w:r>
+      <w:r>
+        <w:rPr>
+          <w:lang w:val="en-US"/>
+        </w:rPr>
+        <w:t>, both filled and wireframe.</w:t>
+      </w:r>
+      <w:r>
+        <w:rPr>
+          <w:lang w:val="en-US"/>
+        </w:rPr>
+        <w:t xml:space="preserve"> 3D model formats</w:t>
+      </w:r>
+      <w:r>
+        <w:rPr>
+          <w:lang w:val="en-US"/>
+        </w:rPr>
+        <w:t>, and loading them from files,</w:t>
+      </w:r>
+      <w:r>
+        <w:rPr>
+          <w:lang w:val="en-US"/>
+        </w:rPr>
+        <w:t xml:space="preserve"> are briefly explained</w:t>
+      </w:r>
+      <w:r>
+        <w:rPr>
+          <w:lang w:val="en-US"/>
+        </w:rPr>
+        <w:t xml:space="preserve"> to reduce the manual work of defining them in code. To expand the rendering from a single model to a full scene, </w:t>
+      </w:r>
+      <w:r>
+        <w:rPr>
+          <w:lang w:val="en-US"/>
+        </w:rPr>
+        <w:t>3D transform</w:t>
       </w:r>
       <w:r>
         <w:rPr>
@@ -600,7 +945,105 @@
         <w:rPr>
           <w:lang w:val="en-US"/>
         </w:rPr>
-        <w:t xml:space="preserve"> using matrices, simulating a camera with view and perspective projections, optimizations through surface culling and clipping, depth buffering, texturing, and basic shading. </w:t>
+        <w:t xml:space="preserve"> </w:t>
+      </w:r>
+      <w:r>
+        <w:rPr>
+          <w:lang w:val="en-US"/>
+        </w:rPr>
+        <w:t>with</w:t>
+      </w:r>
+      <w:r>
+        <w:rPr>
+          <w:lang w:val="en-US"/>
+        </w:rPr>
+        <w:t xml:space="preserve"> matrices,</w:t>
+      </w:r>
+      <w:r>
+        <w:rPr>
+          <w:lang w:val="en-US"/>
+        </w:rPr>
+        <w:t xml:space="preserve"> and</w:t>
+      </w:r>
+      <w:r>
+        <w:rPr>
+          <w:lang w:val="en-US"/>
+        </w:rPr>
+        <w:t xml:space="preserve"> simulating a camera with view and perspective projections</w:t>
+      </w:r>
+      <w:r>
+        <w:rPr>
+          <w:lang w:val="en-US"/>
+        </w:rPr>
+        <w:t xml:space="preserve"> were explained. Then, </w:t>
+      </w:r>
+      <w:proofErr w:type="gramStart"/>
+      <w:r>
+        <w:rPr>
+          <w:lang w:val="en-US"/>
+        </w:rPr>
+        <w:t>in order to</w:t>
+      </w:r>
+      <w:proofErr w:type="gramEnd"/>
+      <w:r>
+        <w:rPr>
+          <w:lang w:val="en-US"/>
+        </w:rPr>
+        <w:t xml:space="preserve"> ensure the proper rendering of the scene</w:t>
+      </w:r>
+      <w:r>
+        <w:rPr>
+          <w:lang w:val="en-US"/>
+        </w:rPr>
+        <w:t xml:space="preserve"> clipping</w:t>
+      </w:r>
+      <w:r>
+        <w:rPr>
+          <w:lang w:val="en-US"/>
+        </w:rPr>
+        <w:t xml:space="preserve"> and</w:t>
+      </w:r>
+      <w:r>
+        <w:rPr>
+          <w:lang w:val="en-US"/>
+        </w:rPr>
+        <w:t xml:space="preserve"> depth buffering</w:t>
+      </w:r>
+      <w:r>
+        <w:rPr>
+          <w:lang w:val="en-US"/>
+        </w:rPr>
+        <w:t xml:space="preserve"> were explained, as well as an optimization in the form of back face culling. </w:t>
+      </w:r>
+      <w:r>
+        <w:rPr>
+          <w:lang w:val="en-US"/>
+        </w:rPr>
+        <w:t>Finally,</w:t>
+      </w:r>
+      <w:r>
+        <w:rPr>
+          <w:lang w:val="en-US"/>
+        </w:rPr>
+        <w:t xml:space="preserve"> to add more detail to the rendered scene,</w:t>
+      </w:r>
+      <w:r>
+        <w:rPr>
+          <w:lang w:val="en-US"/>
+        </w:rPr>
+        <w:t xml:space="preserve"> texturing, and basic shading</w:t>
+      </w:r>
+      <w:r>
+        <w:rPr>
+          <w:lang w:val="en-US"/>
+        </w:rPr>
+        <w:t xml:space="preserve"> were added</w:t>
+      </w:r>
+      <w:r>
+        <w:rPr>
+          <w:lang w:val="en-US"/>
+        </w:rPr>
+        <w:t xml:space="preserve">. </w:t>
       </w:r>
     </w:p>
     <w:p>
@@ -625,25 +1068,67 @@
         <w:rPr>
           <w:lang w:val="en-US"/>
         </w:rPr>
-        <w:t xml:space="preserve">The paper </w:t>
-      </w:r>
-      <w:r>
-        <w:rPr>
-          <w:lang w:val="en-US"/>
-        </w:rPr>
-        <w:t>also</w:t>
-      </w:r>
-      <w:r>
-        <w:rPr>
-          <w:lang w:val="en-US"/>
-        </w:rPr>
-        <w:t xml:space="preserve"> goes over an implementation of these techniques and algorithms in C++. This implementation </w:t>
-      </w:r>
-      <w:r>
-        <w:rPr>
-          <w:lang w:val="en-US"/>
-        </w:rPr>
-        <w:t xml:space="preserve">combines the techniques discussed into a functional 3D rendering engine, which is used in a playable demo. </w:t>
+        <w:t>The section on the implementation</w:t>
+      </w:r>
+      <w:r>
+        <w:rPr>
+          <w:lang w:val="en-US"/>
+        </w:rPr>
+        <w:t xml:space="preserve"> goes over a</w:t>
+      </w:r>
+      <w:r>
+        <w:rPr>
+          <w:lang w:val="en-US"/>
+        </w:rPr>
+        <w:t xml:space="preserve"> possible</w:t>
+      </w:r>
+      <w:r>
+        <w:rPr>
+          <w:lang w:val="en-US"/>
+        </w:rPr>
+        <w:t xml:space="preserve"> implementation of these techniques and algorithms in C++</w:t>
+      </w:r>
+      <w:r>
+        <w:rPr>
+          <w:lang w:val="en-US"/>
+        </w:rPr>
+        <w:t>, using mostly the standard library</w:t>
+      </w:r>
+      <w:r>
+        <w:rPr>
+          <w:lang w:val="en-US"/>
+        </w:rPr>
+        <w:t xml:space="preserve">. This implementation </w:t>
+      </w:r>
+      <w:r>
+        <w:rPr>
+          <w:lang w:val="en-US"/>
+        </w:rPr>
+        <w:t>combines the techniques discussed into a functional 3D rendering engine, which is</w:t>
+      </w:r>
+      <w:r>
+        <w:rPr>
+          <w:lang w:val="en-US"/>
+        </w:rPr>
+        <w:t xml:space="preserve"> then</w:t>
+      </w:r>
+      <w:r>
+        <w:rPr>
+          <w:lang w:val="en-US"/>
+        </w:rPr>
+        <w:t xml:space="preserve"> used </w:t>
+      </w:r>
+      <w:r>
+        <w:rPr>
+          <w:lang w:val="en-US"/>
+        </w:rPr>
+        <w:t>to make</w:t>
+      </w:r>
+      <w:r>
+        <w:rPr>
+          <w:lang w:val="en-US"/>
+        </w:rPr>
+        <w:t xml:space="preserve"> a playable demo. </w:t>
       </w:r>
       <w:r>
         <w:rPr>
@@ -699,9 +1184,19 @@
           <w:pPr>
             <w:pStyle w:val="TOCHeading"/>
           </w:pPr>
+          <w:proofErr w:type="spellStart"/>
           <w:r>
-            <w:t>Table of Contents</w:t>
+            <w:t>Table</w:t>
           </w:r>
+          <w:proofErr w:type="spellEnd"/>
+          <w:r>
+            <w:t xml:space="preserve"> of </w:t>
+          </w:r>
+          <w:proofErr w:type="spellStart"/>
+          <w:r>
+            <w:t>Contents</w:t>
+          </w:r>
+          <w:proofErr w:type="spellEnd"/>
         </w:p>
         <w:p>
           <w:pPr>
@@ -3419,11 +3914,13 @@
         <w:pStyle w:val="Heading1"/>
       </w:pPr>
       <w:bookmarkStart w:id="1" w:name="_Toc196495325"/>
+      <w:proofErr w:type="spellStart"/>
       <w:r>
         <w:lastRenderedPageBreak/>
         <w:t>Introduction</w:t>
       </w:r>
       <w:bookmarkEnd w:id="1"/>
+      <w:proofErr w:type="spellEnd"/>
     </w:p>
     <w:p>
       <w:pPr>
@@ -3634,7 +4131,21 @@
         <w:rPr>
           <w:lang w:val="en-US"/>
         </w:rPr>
-        <w:t xml:space="preserve"> objects to pixels and the basic rendering pipeline which takes a 3D environment and </w:t>
+        <w:t xml:space="preserve"> objects to pixels and the basic rendering pipeline which </w:t>
+      </w:r>
+      <w:proofErr w:type="gramStart"/>
+      <w:r>
+        <w:rPr>
+          <w:lang w:val="en-US"/>
+        </w:rPr>
+        <w:t>takes</w:t>
+      </w:r>
+      <w:proofErr w:type="gramEnd"/>
+      <w:r>
+        <w:rPr>
+          <w:lang w:val="en-US"/>
+        </w:rPr>
+        <w:t xml:space="preserve"> a 3D environment and </w:t>
       </w:r>
       <w:r>
         <w:rPr>
@@ -3658,7 +4169,21 @@
         <w:rPr>
           <w:lang w:val="en-US"/>
         </w:rPr>
-        <w:t xml:space="preserve"> quite math heavy, so</w:t>
+        <w:t xml:space="preserve"> </w:t>
+      </w:r>
+      <w:proofErr w:type="gramStart"/>
+      <w:r>
+        <w:rPr>
+          <w:lang w:val="en-US"/>
+        </w:rPr>
+        <w:t>quite math</w:t>
+      </w:r>
+      <w:proofErr w:type="gramEnd"/>
+      <w:r>
+        <w:rPr>
+          <w:lang w:val="en-US"/>
+        </w:rPr>
+        <w:t xml:space="preserve"> heavy, so</w:t>
       </w:r>
       <w:r>
         <w:rPr>
@@ -4287,7 +4812,21 @@
         <w:rPr>
           <w:lang w:val="en-US"/>
         </w:rPr>
-        <w:t xml:space="preserve"> PutPixel function which will change the color of a pixel at a specified x and y coordinate. </w:t>
+        <w:t xml:space="preserve"> </w:t>
+      </w:r>
+      <w:proofErr w:type="spellStart"/>
+      <w:r>
+        <w:rPr>
+          <w:lang w:val="en-US"/>
+        </w:rPr>
+        <w:t>PutPixel</w:t>
+      </w:r>
+      <w:proofErr w:type="spellEnd"/>
+      <w:r>
+        <w:rPr>
+          <w:lang w:val="en-US"/>
+        </w:rPr>
+        <w:t xml:space="preserve"> function which will change the color of a pixel at a specified x and y coordinate. </w:t>
       </w:r>
       <w:r>
         <w:rPr>
@@ -4331,7 +4870,7 @@
       <w:r>
         <w:lastRenderedPageBreak/>
         <w:drawing>
-          <wp:inline distT="0" distB="0" distL="0" distR="0" wp14:anchorId="67188FF4" wp14:editId="5EEEFB74">
+          <wp:inline distT="0" distB="0" distL="0" distR="0" wp14:anchorId="67188FF4" wp14:editId="7F95F150">
             <wp:extent cx="5063503" cy="2966896"/>
             <wp:effectExtent l="133350" t="133350" r="137160" b="138430"/>
             <wp:docPr id="1804217602" name="Picture 28"/>
@@ -4756,7 +5295,21 @@
         <w:rPr>
           <w:lang w:val="en-US"/>
         </w:rPr>
-        <w:t xml:space="preserve">Rasterization is the process of taking a vector-based image, or vertice based 3D object, and converting it to pixels. It is a much faster process of rendering than alternatives such as </w:t>
+        <w:t xml:space="preserve">Rasterization is the process of taking a vector-based image, or </w:t>
+      </w:r>
+      <w:proofErr w:type="spellStart"/>
+      <w:r>
+        <w:rPr>
+          <w:lang w:val="en-US"/>
+        </w:rPr>
+        <w:t>vertice</w:t>
+      </w:r>
+      <w:proofErr w:type="spellEnd"/>
+      <w:r>
+        <w:rPr>
+          <w:lang w:val="en-US"/>
+        </w:rPr>
+        <w:t xml:space="preserve"> based 3D object, and converting it to pixels. It is a much faster process of rendering than alternatives such as </w:t>
       </w:r>
       <w:r>
         <w:rPr>
@@ -4774,7 +5327,21 @@
         <w:rPr>
           <w:lang w:val="en-US"/>
         </w:rPr>
-        <w:t xml:space="preserve"> does not directly give information about what color the pixel should be. Therefore rasterization, especially of 3D objects is often combined with pixel shaders to determine the final color of the pixel. [</w:t>
+        <w:t xml:space="preserve"> does not directly give information about what color the pixel should be. Therefore rasterization, especially of 3D </w:t>
+      </w:r>
+      <w:proofErr w:type="gramStart"/>
+      <w:r>
+        <w:rPr>
+          <w:lang w:val="en-US"/>
+        </w:rPr>
+        <w:t>objects</w:t>
+      </w:r>
+      <w:proofErr w:type="gramEnd"/>
+      <w:r>
+        <w:rPr>
+          <w:lang w:val="en-US"/>
+        </w:rPr>
+        <w:t xml:space="preserve"> is often combined with pixel shaders to determine the final color of the pixel. [</w:t>
       </w:r>
       <w:r>
         <w:rPr>
@@ -4867,11 +5434,41 @@
         </w:rPr>
         <w:t xml:space="preserve"> </w:t>
       </w:r>
-      <w:r>
-        <w:rPr>
-          <w:lang w:val="en-US"/>
-        </w:rPr>
-        <w:t>However we want a function in the form of DrawLine(x0, y0, x1, y1)</w:t>
+      <w:proofErr w:type="gramStart"/>
+      <w:r>
+        <w:rPr>
+          <w:lang w:val="en-US"/>
+        </w:rPr>
+        <w:t>However</w:t>
+      </w:r>
+      <w:proofErr w:type="gramEnd"/>
+      <w:r>
+        <w:rPr>
+          <w:lang w:val="en-US"/>
+        </w:rPr>
+        <w:t xml:space="preserve"> we want a function in the form of </w:t>
+      </w:r>
+      <w:proofErr w:type="spellStart"/>
+      <w:proofErr w:type="gramStart"/>
+      <w:r>
+        <w:rPr>
+          <w:lang w:val="en-US"/>
+        </w:rPr>
+        <w:t>DrawLine</w:t>
+      </w:r>
+      <w:proofErr w:type="spellEnd"/>
+      <w:r>
+        <w:rPr>
+          <w:lang w:val="en-US"/>
+        </w:rPr>
+        <w:t>(</w:t>
+      </w:r>
+      <w:proofErr w:type="gramEnd"/>
+      <w:r>
+        <w:rPr>
+          <w:lang w:val="en-US"/>
+        </w:rPr>
+        <w:t>x0, y0, x1, y1)</w:t>
       </w:r>
       <w:r>
         <w:rPr>
@@ -7475,7 +8072,19 @@
         <w:rPr>
           <w:lang w:val="en-US"/>
         </w:rPr>
-        <w:t xml:space="preserve"> is also optimized to only use integer arithmetic. </w:t>
+        <w:t xml:space="preserve"> is also optimized to only use integer arithmetic.</w:t>
+      </w:r>
+      <w:r>
+        <w:rPr>
+          <w:lang w:val="en-US"/>
+        </w:rPr>
+        <w:t xml:space="preserve"> [5.] </w:t>
+      </w:r>
+      <w:r>
+        <w:rPr>
+          <w:lang w:val="en-US"/>
+        </w:rPr>
+        <w:t xml:space="preserve"> </w:t>
       </w:r>
       <w:r>
         <w:rPr>
@@ -7541,25 +8150,7 @@
         <w:rPr>
           <w:lang w:val="en-US"/>
         </w:rPr>
-        <w:t>[</w:t>
-      </w:r>
-      <w:r>
-        <w:rPr>
-          <w:lang w:val="en-US"/>
-        </w:rPr>
-        <w:t>5.</w:t>
-      </w:r>
-      <w:r>
-        <w:rPr>
-          <w:lang w:val="en-US"/>
-        </w:rPr>
-        <w:t>]</w:t>
-      </w:r>
-      <w:r>
-        <w:rPr>
-          <w:lang w:val="en-US"/>
-        </w:rPr>
-        <w:t xml:space="preserve"> Alternatives with anti-aliasing support </w:t>
+        <w:t xml:space="preserve">Alternatives with anti-aliasing support </w:t>
       </w:r>
       <w:r>
         <w:rPr>
@@ -7581,11 +8172,19 @@
           <w:lang w:val="en-US"/>
         </w:rPr>
       </w:pPr>
-      <w:r>
-        <w:rPr>
-          <w:lang w:val="en-US"/>
-        </w:rPr>
-        <w:t>Bresenham's line algorithm works by tracking the accumulated error in the line's actual y and the plotted y at every x position. After each pixel is plotted, the error is increased by the slope. Next, the algorithm decides if the plotted y should be incremented by 1 based on the amount of error: if the error is more than 1/2, y should be incremented and the error should be decremented, thus we always plot the closest possible pixel to the actual y. [</w:t>
+      <w:proofErr w:type="spellStart"/>
+      <w:r>
+        <w:rPr>
+          <w:lang w:val="en-US"/>
+        </w:rPr>
+        <w:t>Bresenham's</w:t>
+      </w:r>
+      <w:proofErr w:type="spellEnd"/>
+      <w:r>
+        <w:rPr>
+          <w:lang w:val="en-US"/>
+        </w:rPr>
+        <w:t xml:space="preserve"> line algorithm works by tracking the accumulated error in the line's actual y and the plotted y at every x position. After each pixel is plotted, the error is increased by the slope. Next, the algorithm decides if the plotted y should be incremented by 1 based on the amount of error: if the error is more than 1/2, y should be incremented and the error should be decremented, thus we always plot the closest possible pixel to the actual y. [</w:t>
       </w:r>
       <w:r>
         <w:rPr>
@@ -8365,7 +8964,21 @@
         <w:rPr>
           <w:lang w:val="en-US"/>
         </w:rPr>
-        <w:t xml:space="preserve"> function looks something like this:</w:t>
+        <w:t xml:space="preserve"> function </w:t>
+      </w:r>
+      <w:proofErr w:type="gramStart"/>
+      <w:r>
+        <w:rPr>
+          <w:lang w:val="en-US"/>
+        </w:rPr>
+        <w:t>looks something</w:t>
+      </w:r>
+      <w:proofErr w:type="gramEnd"/>
+      <w:r>
+        <w:rPr>
+          <w:lang w:val="en-US"/>
+        </w:rPr>
+        <w:t xml:space="preserve"> like this:</w:t>
       </w:r>
     </w:p>
     <w:p>
@@ -9425,7 +10038,21 @@
         <w:rPr>
           <w:lang w:val="en-US"/>
         </w:rPr>
-        <w:t>. A triangle is formed by three vertices we will refer to as v0, v1, and v2. Since we're working on a 2D canvas, these vertices will consist of only an x and y coordinate. We can use our DrawLine function to draw a triangle just by drawing lines connecting the vertices: [1.]</w:t>
+        <w:t xml:space="preserve">. A triangle is formed by three vertices we will refer to as v0, v1, and v2. Since we're working on a 2D canvas, these vertices will consist of only an x and y coordinate. We can use our </w:t>
+      </w:r>
+      <w:proofErr w:type="spellStart"/>
+      <w:r>
+        <w:rPr>
+          <w:lang w:val="en-US"/>
+        </w:rPr>
+        <w:t>DrawLine</w:t>
+      </w:r>
+      <w:proofErr w:type="spellEnd"/>
+      <w:r>
+        <w:rPr>
+          <w:lang w:val="en-US"/>
+        </w:rPr>
+        <w:t xml:space="preserve"> function to draw a triangle just by drawing lines connecting the vertices: [1.]</w:t>
       </w:r>
       <w:r>
         <w:rPr>
@@ -9948,7 +10575,35 @@
         <w:rPr>
           <w:lang w:val="en-US"/>
         </w:rPr>
-        <w:t xml:space="preserve">To get the topY and bottomY, we can simply sort the vertices before drawing. The actual tricky part of this implementation is calculating the right and left bounds. To solve this, we can consider that the x bounds are defined by the </w:t>
+        <w:t xml:space="preserve">To get the </w:t>
+      </w:r>
+      <w:proofErr w:type="spellStart"/>
+      <w:r>
+        <w:rPr>
+          <w:lang w:val="en-US"/>
+        </w:rPr>
+        <w:t>topY</w:t>
+      </w:r>
+      <w:proofErr w:type="spellEnd"/>
+      <w:r>
+        <w:rPr>
+          <w:lang w:val="en-US"/>
+        </w:rPr>
+        <w:t xml:space="preserve"> and </w:t>
+      </w:r>
+      <w:proofErr w:type="spellStart"/>
+      <w:r>
+        <w:rPr>
+          <w:lang w:val="en-US"/>
+        </w:rPr>
+        <w:t>bottomY</w:t>
+      </w:r>
+      <w:proofErr w:type="spellEnd"/>
+      <w:r>
+        <w:rPr>
+          <w:lang w:val="en-US"/>
+        </w:rPr>
+        <w:t xml:space="preserve">, we can simply sort the vertices before drawing. The actual tricky part of this implementation is calculating the right and left bounds. To solve this, we can consider that the x bounds are defined by the </w:t>
       </w:r>
       <w:r>
         <w:rPr>
@@ -12399,7 +13054,21 @@
         <w:rPr>
           <w:lang w:val="en-US"/>
         </w:rPr>
-        <w:t xml:space="preserve"> use our DrawLine function here. That is due to our lines </w:t>
+        <w:t xml:space="preserve"> use our </w:t>
+      </w:r>
+      <w:proofErr w:type="spellStart"/>
+      <w:r>
+        <w:rPr>
+          <w:lang w:val="en-US"/>
+        </w:rPr>
+        <w:t>DrawLine</w:t>
+      </w:r>
+      <w:proofErr w:type="spellEnd"/>
+      <w:r>
+        <w:rPr>
+          <w:lang w:val="en-US"/>
+        </w:rPr>
+        <w:t xml:space="preserve"> function here. That is due to our lines </w:t>
       </w:r>
       <w:r>
         <w:rPr>
@@ -12699,7 +13368,35 @@
         <w:rPr>
           <w:lang w:val="en-US"/>
         </w:rPr>
-        <w:t>We also need to take perspective into account to render images the way they appear in real life. To solve these, we need to expand our render pipeline to further process the objects before passing them to the rasterizer.</w:t>
+        <w:t xml:space="preserve">We also need to take perspective into account to render </w:t>
+      </w:r>
+      <w:proofErr w:type="gramStart"/>
+      <w:r>
+        <w:rPr>
+          <w:lang w:val="en-US"/>
+        </w:rPr>
+        <w:t>images</w:t>
+      </w:r>
+      <w:proofErr w:type="gramEnd"/>
+      <w:r>
+        <w:rPr>
+          <w:lang w:val="en-US"/>
+        </w:rPr>
+        <w:t xml:space="preserve"> the way they appear in real life. To solve </w:t>
+      </w:r>
+      <w:proofErr w:type="gramStart"/>
+      <w:r>
+        <w:rPr>
+          <w:lang w:val="en-US"/>
+        </w:rPr>
+        <w:t>these</w:t>
+      </w:r>
+      <w:proofErr w:type="gramEnd"/>
+      <w:r>
+        <w:rPr>
+          <w:lang w:val="en-US"/>
+        </w:rPr>
+        <w:t>, we need to expand our render pipeline to further process the objects before passing them to the rasterizer.</w:t>
       </w:r>
       <w:r>
         <w:rPr>
@@ -13038,6 +13735,7 @@
         </w:rPr>
         <w:t xml:space="preserve">oading these models from files is outside the scope of this paper, but there are many existing libraries, such as </w:t>
       </w:r>
+      <w:proofErr w:type="spellStart"/>
       <w:r>
         <w:rPr>
           <w:i/>
@@ -13046,12 +13744,14 @@
         </w:rPr>
         <w:t>Assimp</w:t>
       </w:r>
+      <w:proofErr w:type="spellEnd"/>
       <w:r>
         <w:rPr>
           <w:lang w:val="en-US"/>
         </w:rPr>
         <w:t xml:space="preserve"> and </w:t>
       </w:r>
+      <w:proofErr w:type="spellStart"/>
       <w:r>
         <w:rPr>
           <w:i/>
@@ -13060,6 +13760,7 @@
         </w:rPr>
         <w:t>tinyobjloader</w:t>
       </w:r>
+      <w:proofErr w:type="spellEnd"/>
       <w:r>
         <w:rPr>
           <w:lang w:val="en-US"/>
@@ -13070,7 +13771,21 @@
         <w:rPr>
           <w:lang w:val="en-US"/>
         </w:rPr>
-        <w:t>Section 3.3.2 goes over model loading with tinyobjloader in slightly more detail.</w:t>
+        <w:t xml:space="preserve">Section 3.3.2 goes over model loading with </w:t>
+      </w:r>
+      <w:proofErr w:type="spellStart"/>
+      <w:r>
+        <w:rPr>
+          <w:lang w:val="en-US"/>
+        </w:rPr>
+        <w:t>tinyobjloader</w:t>
+      </w:r>
+      <w:proofErr w:type="spellEnd"/>
+      <w:r>
+        <w:rPr>
+          <w:lang w:val="en-US"/>
+        </w:rPr>
+        <w:t xml:space="preserve"> in slightly more detail.</w:t>
       </w:r>
     </w:p>
     <w:p>
@@ -13084,7 +13799,21 @@
         <w:rPr>
           <w:lang w:val="en-US"/>
         </w:rPr>
-        <w:t>To render objects stored this way, all we need to do is loop over every entry in indices and call DrawTriangle with the corresponding vertices</w:t>
+        <w:t xml:space="preserve">To render objects stored this way, all we need to do is loop over every entry in indices and call </w:t>
+      </w:r>
+      <w:proofErr w:type="spellStart"/>
+      <w:r>
+        <w:rPr>
+          <w:lang w:val="en-US"/>
+        </w:rPr>
+        <w:t>DrawTriangle</w:t>
+      </w:r>
+      <w:proofErr w:type="spellEnd"/>
+      <w:r>
+        <w:rPr>
+          <w:lang w:val="en-US"/>
+        </w:rPr>
+        <w:t xml:space="preserve"> with the corresponding vertices</w:t>
       </w:r>
       <w:r>
         <w:rPr>
@@ -13536,7 +14265,21 @@
           <w:lang w:val="en-US"/>
         </w:rPr>
         <w:lastRenderedPageBreak/>
-        <w:t xml:space="preserve">rasterizer. We also need to set a convention for the x, y, and z axes of our world space. A good convention is the one used by graphics API’s such as OpenGL, where </w:t>
+        <w:t xml:space="preserve">rasterizer. We also need to set a convention for the x, y, and z axes of our world space. A good convention is the one used by graphics </w:t>
+      </w:r>
+      <w:proofErr w:type="gramStart"/>
+      <w:r>
+        <w:rPr>
+          <w:lang w:val="en-US"/>
+        </w:rPr>
+        <w:t>API’s</w:t>
+      </w:r>
+      <w:proofErr w:type="gramEnd"/>
+      <w:r>
+        <w:rPr>
+          <w:lang w:val="en-US"/>
+        </w:rPr>
+        <w:t xml:space="preserve"> such as OpenGL, where </w:t>
       </w:r>
       <w:r>
         <w:rPr>
@@ -13592,13 +14335,41 @@
         <w:rPr>
           <w:lang w:val="en-US"/>
         </w:rPr>
-        <w:t xml:space="preserve">There are three main transforms we want to do: translation, rotation, and scaling. The proper method of applying these is with a transformation matrix, therefore it is important to have at least a basic understanding of matrix multiplication before trying to understand transformations. </w:t>
-      </w:r>
-      <w:r>
-        <w:rPr>
-          <w:lang w:val="en-US"/>
-        </w:rPr>
-        <w:t>We will be using column major orderings for matrices, which is the convention used by OpenGL [</w:t>
+        <w:t xml:space="preserve">There are three main transforms we want to </w:t>
+      </w:r>
+      <w:proofErr w:type="gramStart"/>
+      <w:r>
+        <w:rPr>
+          <w:lang w:val="en-US"/>
+        </w:rPr>
+        <w:t>do</w:t>
+      </w:r>
+      <w:proofErr w:type="gramEnd"/>
+      <w:r>
+        <w:rPr>
+          <w:lang w:val="en-US"/>
+        </w:rPr>
+        <w:t xml:space="preserve">: translation, rotation, and scaling. The proper method of applying these is with a transformation matrix, therefore it is important to have at least a basic understanding of matrix multiplication before trying to understand transformations. </w:t>
+      </w:r>
+      <w:r>
+        <w:rPr>
+          <w:lang w:val="en-US"/>
+        </w:rPr>
+        <w:t xml:space="preserve">We will be </w:t>
+      </w:r>
+      <w:proofErr w:type="gramStart"/>
+      <w:r>
+        <w:rPr>
+          <w:lang w:val="en-US"/>
+        </w:rPr>
+        <w:t>using column</w:t>
+      </w:r>
+      <w:proofErr w:type="gramEnd"/>
+      <w:r>
+        <w:rPr>
+          <w:lang w:val="en-US"/>
+        </w:rPr>
+        <w:t xml:space="preserve"> major orderings for matrices, which is the convention used by OpenGL [</w:t>
       </w:r>
       <w:r>
         <w:rPr>
@@ -13666,7 +14437,21 @@
         <w:rPr>
           <w:lang w:val="en-US"/>
         </w:rPr>
-        <w:t xml:space="preserve">, we can now represent a vector when w = 0 and a point when w = 1. The cases where w is some other number also represent point, the important part is the ratio between xyz and w. </w:t>
+        <w:t xml:space="preserve">, we can now represent a vector when w = 0 and a point when w = 1. The cases where w is some other number also represent point, the important part is the ratio between </w:t>
+      </w:r>
+      <w:proofErr w:type="spellStart"/>
+      <w:r>
+        <w:rPr>
+          <w:lang w:val="en-US"/>
+        </w:rPr>
+        <w:t>xyz</w:t>
+      </w:r>
+      <w:proofErr w:type="spellEnd"/>
+      <w:r>
+        <w:rPr>
+          <w:lang w:val="en-US"/>
+        </w:rPr>
+        <w:t xml:space="preserve"> and w. </w:t>
       </w:r>
       <w:r>
         <w:rPr>
@@ -13684,7 +14469,21 @@
         <w:rPr>
           <w:lang w:val="en-US"/>
         </w:rPr>
-        <w:t>, B = (2, 4, 6, 2) is also the same point since the ratio between xyz and w remains the same</w:t>
+        <w:t xml:space="preserve">, B = (2, 4, 6, 2) is also the same point since the ratio between </w:t>
+      </w:r>
+      <w:proofErr w:type="spellStart"/>
+      <w:r>
+        <w:rPr>
+          <w:lang w:val="en-US"/>
+        </w:rPr>
+        <w:t>xyz</w:t>
+      </w:r>
+      <w:proofErr w:type="spellEnd"/>
+      <w:r>
+        <w:rPr>
+          <w:lang w:val="en-US"/>
+        </w:rPr>
+        <w:t xml:space="preserve"> and w remains the same</w:t>
       </w:r>
       <w:r>
         <w:rPr>
@@ -13702,7 +14501,21 @@
         <w:rPr>
           <w:lang w:val="en-US"/>
         </w:rPr>
-        <w:t xml:space="preserve"> back from homogenous coordinates to cartesian coordinates we divide xyz by w</w:t>
+        <w:t xml:space="preserve"> back from homogenous coordinates to cartesian coordinates we divide </w:t>
+      </w:r>
+      <w:proofErr w:type="spellStart"/>
+      <w:r>
+        <w:rPr>
+          <w:lang w:val="en-US"/>
+        </w:rPr>
+        <w:t>xyz</w:t>
+      </w:r>
+      <w:proofErr w:type="spellEnd"/>
+      <w:r>
+        <w:rPr>
+          <w:lang w:val="en-US"/>
+        </w:rPr>
+        <w:t xml:space="preserve"> by w</w:t>
       </w:r>
       <w:r>
         <w:rPr>
@@ -16111,7 +16924,21 @@
         <w:rPr>
           <w:lang w:val="en-US"/>
         </w:rPr>
-        <w:t xml:space="preserve">. We will use the order </w:t>
+        <w:t xml:space="preserve">. We will use </w:t>
+      </w:r>
+      <w:proofErr w:type="gramStart"/>
+      <w:r>
+        <w:rPr>
+          <w:lang w:val="en-US"/>
+        </w:rPr>
+        <w:t>the order</w:t>
+      </w:r>
+      <w:proofErr w:type="gramEnd"/>
+      <w:r>
+        <w:rPr>
+          <w:lang w:val="en-US"/>
+        </w:rPr>
+        <w:t xml:space="preserve"> </w:t>
       </w:r>
       <w:r>
         <w:rPr>
@@ -16885,7 +17712,21 @@
         <w:rPr>
           <w:lang w:val="en-US"/>
         </w:rPr>
-        <w:t xml:space="preserve"> move around the scene. The actual implementation of the camera might, however, be counterintuitive at first. Instead of moving the camera, we keep the camera still, pointing at -Z and move the entire world around it. Since </w:t>
+        <w:t xml:space="preserve"> move around the scene. The actual implementation of the camera might, however, be counterintuitive at first. Instead of moving the camera, we keep the camera still, pointing at -Z and </w:t>
+      </w:r>
+      <w:proofErr w:type="gramStart"/>
+      <w:r>
+        <w:rPr>
+          <w:lang w:val="en-US"/>
+        </w:rPr>
+        <w:t>move</w:t>
+      </w:r>
+      <w:proofErr w:type="gramEnd"/>
+      <w:r>
+        <w:rPr>
+          <w:lang w:val="en-US"/>
+        </w:rPr>
+        <w:t xml:space="preserve"> the entire world around it. Since </w:t>
       </w:r>
       <w:r>
         <w:rPr>
@@ -17492,7 +18333,21 @@
         <w:rPr>
           <w:lang w:val="en-US"/>
         </w:rPr>
-        <w:t>The last thing we need to do to get our objects rendering as they would in real life is apply a perspective projection to them. The idea with this is to convert 3D points into 2D points on the viewport and render them as a real camera would see them, with farther away objects appearing smaller. We will also want to normalize these points into the range (-1, 1), which is called normalized device coordinates, or NDC. Our vertices will then be in clip space. [</w:t>
+        <w:t xml:space="preserve">The last thing we need to do to get our objects rendering as they would in real life is apply a perspective projection to them. The idea </w:t>
+      </w:r>
+      <w:proofErr w:type="gramStart"/>
+      <w:r>
+        <w:rPr>
+          <w:lang w:val="en-US"/>
+        </w:rPr>
+        <w:t>with</w:t>
+      </w:r>
+      <w:proofErr w:type="gramEnd"/>
+      <w:r>
+        <w:rPr>
+          <w:lang w:val="en-US"/>
+        </w:rPr>
+        <w:t xml:space="preserve"> this is to convert 3D points into 2D points on the viewport and render them as a real camera would see them, with farther away objects appearing smaller. We will also want to normalize these points into the range (-1, 1), which is called normalized device coordinates, or NDC. Our vertices will then be in clip space. [</w:t>
       </w:r>
       <w:r>
         <w:rPr>
@@ -17842,7 +18697,35 @@
         <w:rPr>
           <w:lang w:val="en-US"/>
         </w:rPr>
-        <w:t xml:space="preserve"> = P'y = n * Py / -Pz. </w:t>
+        <w:t xml:space="preserve"> = </w:t>
+      </w:r>
+      <w:proofErr w:type="spellStart"/>
+      <w:r>
+        <w:rPr>
+          <w:lang w:val="en-US"/>
+        </w:rPr>
+        <w:t>P'y</w:t>
+      </w:r>
+      <w:proofErr w:type="spellEnd"/>
+      <w:r>
+        <w:rPr>
+          <w:lang w:val="en-US"/>
+        </w:rPr>
+        <w:t xml:space="preserve"> = n * Py / -</w:t>
+      </w:r>
+      <w:proofErr w:type="spellStart"/>
+      <w:r>
+        <w:rPr>
+          <w:lang w:val="en-US"/>
+        </w:rPr>
+        <w:t>Pz</w:t>
+      </w:r>
+      <w:proofErr w:type="spellEnd"/>
+      <w:r>
+        <w:rPr>
+          <w:lang w:val="en-US"/>
+        </w:rPr>
+        <w:t xml:space="preserve">. </w:t>
       </w:r>
       <w:r>
         <w:rPr>
@@ -17854,7 +18737,21 @@
         <w:rPr>
           <w:lang w:val="en-US"/>
         </w:rPr>
-        <w:t>ote that since the camera is facing towards -Z</w:t>
+        <w:t xml:space="preserve">ote that since the camera is </w:t>
+      </w:r>
+      <w:proofErr w:type="gramStart"/>
+      <w:r>
+        <w:rPr>
+          <w:lang w:val="en-US"/>
+        </w:rPr>
+        <w:t>facing towards</w:t>
+      </w:r>
+      <w:proofErr w:type="gramEnd"/>
+      <w:r>
+        <w:rPr>
+          <w:lang w:val="en-US"/>
+        </w:rPr>
+        <w:t xml:space="preserve"> -Z</w:t>
       </w:r>
       <w:r>
         <w:rPr>
@@ -17866,7 +18763,63 @@
         <w:rPr>
           <w:lang w:val="en-US"/>
         </w:rPr>
-        <w:t xml:space="preserve"> Pz is inverted to preserve the sign of the y coordinate. The same logic works for P'x = n * Px / -Pz. [</w:t>
+        <w:t xml:space="preserve"> </w:t>
+      </w:r>
+      <w:proofErr w:type="spellStart"/>
+      <w:r>
+        <w:rPr>
+          <w:lang w:val="en-US"/>
+        </w:rPr>
+        <w:t>Pz</w:t>
+      </w:r>
+      <w:proofErr w:type="spellEnd"/>
+      <w:r>
+        <w:rPr>
+          <w:lang w:val="en-US"/>
+        </w:rPr>
+        <w:t xml:space="preserve"> is inverted to preserve the sign of the y coordinate. The same logic works for </w:t>
+      </w:r>
+      <w:proofErr w:type="spellStart"/>
+      <w:r>
+        <w:rPr>
+          <w:lang w:val="en-US"/>
+        </w:rPr>
+        <w:t>P'x</w:t>
+      </w:r>
+      <w:proofErr w:type="spellEnd"/>
+      <w:r>
+        <w:rPr>
+          <w:lang w:val="en-US"/>
+        </w:rPr>
+        <w:t xml:space="preserve"> = n * </w:t>
+      </w:r>
+      <w:proofErr w:type="spellStart"/>
+      <w:r>
+        <w:rPr>
+          <w:lang w:val="en-US"/>
+        </w:rPr>
+        <w:t>Px</w:t>
+      </w:r>
+      <w:proofErr w:type="spellEnd"/>
+      <w:r>
+        <w:rPr>
+          <w:lang w:val="en-US"/>
+        </w:rPr>
+        <w:t xml:space="preserve"> / -</w:t>
+      </w:r>
+      <w:proofErr w:type="spellStart"/>
+      <w:r>
+        <w:rPr>
+          <w:lang w:val="en-US"/>
+        </w:rPr>
+        <w:t>Pz</w:t>
+      </w:r>
+      <w:proofErr w:type="spellEnd"/>
+      <w:r>
+        <w:rPr>
+          <w:lang w:val="en-US"/>
+        </w:rPr>
+        <w:t>. [</w:t>
       </w:r>
       <w:r>
         <w:rPr>
@@ -17910,7 +18863,21 @@
         <w:rPr>
           <w:lang w:val="en-US"/>
         </w:rPr>
-        <w:t xml:space="preserve"> still have to map the point to NDC and preferably accomplish all this with a single matrix. </w:t>
+        <w:t xml:space="preserve"> still </w:t>
+      </w:r>
+      <w:proofErr w:type="gramStart"/>
+      <w:r>
+        <w:rPr>
+          <w:lang w:val="en-US"/>
+        </w:rPr>
+        <w:t>have to</w:t>
+      </w:r>
+      <w:proofErr w:type="gramEnd"/>
+      <w:r>
+        <w:rPr>
+          <w:lang w:val="en-US"/>
+        </w:rPr>
+        <w:t xml:space="preserve"> map the point to NDC and preferably accomplish all this with a single matrix. </w:t>
       </w:r>
       <w:r>
         <w:rPr>
@@ -18512,7 +19479,35 @@
         <w:rPr>
           <w:lang w:val="en-US"/>
         </w:rPr>
-        <w:t>Now that we have the projection matrix, we still need to calculate the values it needs. The near and far planes are easy, as they are given by the user. The other values are slightly more difficult, since we will want to calculate them based on the camera's field of view, or fov, and aspect ratio. The fov can be defined as either the vertical or horizontal view angle. Here we will define it as the vertical angle, since that is the convention used by OpenGL, and it makes more sense with the standard way of defining aspect ratio as width/height. Calculating these values is trivial with basic trigonometry.</w:t>
+        <w:t xml:space="preserve">Now that we have the projection matrix, we still need to calculate the values it needs. The near and far planes are easy, as they are given by the user. The other values are slightly more difficult, since we will want to calculate them based on the camera's field of view, or </w:t>
+      </w:r>
+      <w:proofErr w:type="spellStart"/>
+      <w:r>
+        <w:rPr>
+          <w:lang w:val="en-US"/>
+        </w:rPr>
+        <w:t>fov</w:t>
+      </w:r>
+      <w:proofErr w:type="spellEnd"/>
+      <w:r>
+        <w:rPr>
+          <w:lang w:val="en-US"/>
+        </w:rPr>
+        <w:t xml:space="preserve">, and aspect ratio. The </w:t>
+      </w:r>
+      <w:proofErr w:type="spellStart"/>
+      <w:r>
+        <w:rPr>
+          <w:lang w:val="en-US"/>
+        </w:rPr>
+        <w:t>fov</w:t>
+      </w:r>
+      <w:proofErr w:type="spellEnd"/>
+      <w:r>
+        <w:rPr>
+          <w:lang w:val="en-US"/>
+        </w:rPr>
+        <w:t xml:space="preserve"> can be defined as either the vertical or horizontal view angle. Here we will define it as the vertical angle, since that is the convention used by OpenGL, and it makes more sense with the standard way of defining aspect ratio as width/height. Calculating these values is trivial with basic trigonometry.</w:t>
       </w:r>
       <w:r>
         <w:rPr>
@@ -18728,7 +19723,21 @@
         <w:rPr>
           <w:lang w:val="en-US"/>
         </w:rPr>
-        <w:t xml:space="preserve"> factor in the aspect ratio, which is also given by the user.</w:t>
+        <w:t xml:space="preserve"> factor in </w:t>
+      </w:r>
+      <w:proofErr w:type="gramStart"/>
+      <w:r>
+        <w:rPr>
+          <w:lang w:val="en-US"/>
+        </w:rPr>
+        <w:t>the aspect</w:t>
+      </w:r>
+      <w:proofErr w:type="gramEnd"/>
+      <w:r>
+        <w:rPr>
+          <w:lang w:val="en-US"/>
+        </w:rPr>
+        <w:t xml:space="preserve"> ratio, which is also given by the user.</w:t>
       </w:r>
     </w:p>
     <w:p>
@@ -18799,7 +19808,21 @@
         <w:rPr>
           <w:lang w:val="en-US"/>
         </w:rPr>
-        <w:t xml:space="preserve"> homogenous coordinates back into cartesian coordinates by diving xyz by w.</w:t>
+        <w:t xml:space="preserve"> homogenous coordinates back into cartesian coordinates by diving </w:t>
+      </w:r>
+      <w:proofErr w:type="spellStart"/>
+      <w:r>
+        <w:rPr>
+          <w:lang w:val="en-US"/>
+        </w:rPr>
+        <w:t>xyz</w:t>
+      </w:r>
+      <w:proofErr w:type="spellEnd"/>
+      <w:r>
+        <w:rPr>
+          <w:lang w:val="en-US"/>
+        </w:rPr>
+        <w:t xml:space="preserve"> by w.</w:t>
       </w:r>
       <w:r>
         <w:rPr>
@@ -18847,13 +19870,35 @@
         <w:rPr>
           <w:lang w:val="en-US"/>
         </w:rPr>
-        <w:t xml:space="preserve"> origin at the bottom left, with +Y going up and +X going right, we simply need to multiply and add half the width to x and half the height to y</w:t>
-      </w:r>
-      <w:r>
-        <w:rPr>
-          <w:lang w:val="en-US"/>
-        </w:rPr>
-        <w:t xml:space="preserve"> in order to convert the point into canvas coordinates</w:t>
+        <w:t xml:space="preserve"> origin at the bottom left, with +Y going up and +X going right, we simply need to multiply and add half the width to x and half the height </w:t>
+      </w:r>
+      <w:proofErr w:type="spellStart"/>
+      <w:r>
+        <w:rPr>
+          <w:lang w:val="en-US"/>
+        </w:rPr>
+        <w:t>to y</w:t>
+      </w:r>
+      <w:proofErr w:type="spellEnd"/>
+      <w:r>
+        <w:rPr>
+          <w:lang w:val="en-US"/>
+        </w:rPr>
+        <w:t xml:space="preserve"> </w:t>
+      </w:r>
+      <w:proofErr w:type="gramStart"/>
+      <w:r>
+        <w:rPr>
+          <w:lang w:val="en-US"/>
+        </w:rPr>
+        <w:t>in order to</w:t>
+      </w:r>
+      <w:proofErr w:type="gramEnd"/>
+      <w:r>
+        <w:rPr>
+          <w:lang w:val="en-US"/>
+        </w:rPr>
+        <w:t xml:space="preserve"> convert the point into canvas coordinates</w:t>
       </w:r>
       <w:r>
         <w:rPr>
@@ -19371,7 +20416,21 @@
         <w:rPr>
           <w:lang w:val="en-US"/>
         </w:rPr>
-        <w:t>We are now rendering a proper scene with perspective and a movable camera. However, we introduced a big problem: if the vertex is behind the camera, w will be negative, which completely breaks our rendering. Even worse, if the vertex is right on the near clip plane it will cause a division by zero</w:t>
+        <w:t xml:space="preserve">We are now rendering a proper scene with perspective and a movable camera. However, we introduced a big problem: if the vertex is behind the camera, </w:t>
+      </w:r>
+      <w:proofErr w:type="spellStart"/>
+      <w:r>
+        <w:rPr>
+          <w:lang w:val="en-US"/>
+        </w:rPr>
+        <w:t>w</w:t>
+      </w:r>
+      <w:proofErr w:type="spellEnd"/>
+      <w:r>
+        <w:rPr>
+          <w:lang w:val="en-US"/>
+        </w:rPr>
+        <w:t xml:space="preserve"> will be negative, which completely breaks our rendering. Even worse, if the vertex is right on the near clip plane it will cause a division by zero</w:t>
       </w:r>
       <w:r>
         <w:rPr>
@@ -19383,13 +20442,35 @@
         <w:rPr>
           <w:lang w:val="en-US"/>
         </w:rPr>
-        <w:t xml:space="preserve">. To fix this, we can choose to not render anything behind the </w:t>
-      </w:r>
-      <w:r>
-        <w:rPr>
-          <w:lang w:val="en-US"/>
-        </w:rPr>
-        <w:t>near clip plane. In fact, we can also define five more planes to fully describe the viewable area of the camera, called the clipping volume, and not render anything outside it. [1.]</w:t>
+        <w:t xml:space="preserve">. To fix this, we can choose </w:t>
+      </w:r>
+      <w:proofErr w:type="gramStart"/>
+      <w:r>
+        <w:rPr>
+          <w:lang w:val="en-US"/>
+        </w:rPr>
+        <w:t>to not</w:t>
+      </w:r>
+      <w:proofErr w:type="gramEnd"/>
+      <w:r>
+        <w:rPr>
+          <w:lang w:val="en-US"/>
+        </w:rPr>
+        <w:t xml:space="preserve"> render anything behind the </w:t>
+      </w:r>
+      <w:proofErr w:type="gramStart"/>
+      <w:r>
+        <w:rPr>
+          <w:lang w:val="en-US"/>
+        </w:rPr>
+        <w:t>near clip</w:t>
+      </w:r>
+      <w:proofErr w:type="gramEnd"/>
+      <w:r>
+        <w:rPr>
+          <w:lang w:val="en-US"/>
+        </w:rPr>
+        <w:t xml:space="preserve"> plane. In fact, we can also define five more planes to fully describe the viewable area of the camera, called the clipping volume, and not render anything outside it. [1.]</w:t>
       </w:r>
     </w:p>
     <w:p>
@@ -19521,7 +20602,21 @@
         <w:rPr>
           <w:lang w:val="en-US"/>
         </w:rPr>
-        <w:t xml:space="preserve">for checking if an object is inside the clipping volume, such as an axis-aligned bounding box, but we are going to use a simple bounding sphere because the math and implementation are simpler. Let’s first go over how to define the clipping volume, and then clip a sphere against it. </w:t>
+        <w:t xml:space="preserve">for checking if an object is inside the clipping volume, such as an axis-aligned bounding box, but we are going to use a simple bounding sphere because the math and implementation are simpler. Let’s first go over how to define the clipping </w:t>
+      </w:r>
+      <w:proofErr w:type="gramStart"/>
+      <w:r>
+        <w:rPr>
+          <w:lang w:val="en-US"/>
+        </w:rPr>
+        <w:t>volume, and</w:t>
+      </w:r>
+      <w:proofErr w:type="gramEnd"/>
+      <w:r>
+        <w:rPr>
+          <w:lang w:val="en-US"/>
+        </w:rPr>
+        <w:t xml:space="preserve"> then clip a sphere against it. </w:t>
       </w:r>
       <w:r>
         <w:rPr>
@@ -19773,7 +20868,21 @@
         <w:rPr>
           <w:lang w:val="en-US"/>
         </w:rPr>
-        <w:t>Here vector A is actually the normal</w:t>
+        <w:t xml:space="preserve">Here vector A is </w:t>
+      </w:r>
+      <w:proofErr w:type="gramStart"/>
+      <w:r>
+        <w:rPr>
+          <w:lang w:val="en-US"/>
+        </w:rPr>
+        <w:t>actually the</w:t>
+      </w:r>
+      <w:proofErr w:type="gramEnd"/>
+      <w:r>
+        <w:rPr>
+          <w:lang w:val="en-US"/>
+        </w:rPr>
+        <w:t xml:space="preserve"> normal</w:t>
       </w:r>
       <w:r>
         <w:rPr>
@@ -20043,7 +21152,21 @@
         <w:rPr>
           <w:lang w:val="en-US"/>
         </w:rPr>
-        <w:t xml:space="preserve">ll we have to </w:t>
+        <w:t xml:space="preserve">ll we </w:t>
+      </w:r>
+      <w:proofErr w:type="gramStart"/>
+      <w:r>
+        <w:rPr>
+          <w:lang w:val="en-US"/>
+        </w:rPr>
+        <w:t>have to</w:t>
+      </w:r>
+      <w:proofErr w:type="gramEnd"/>
+      <w:r>
+        <w:rPr>
+          <w:lang w:val="en-US"/>
+        </w:rPr>
+        <w:t xml:space="preserve"> </w:t>
       </w:r>
       <w:r>
         <w:rPr>
@@ -20064,7 +21187,21 @@
         <w:rPr>
           <w:lang w:val="en-US"/>
         </w:rPr>
-        <w:t xml:space="preserve"> in to the plane equation to get the distance </w:t>
+        <w:t xml:space="preserve"> </w:t>
+      </w:r>
+      <w:proofErr w:type="gramStart"/>
+      <w:r>
+        <w:rPr>
+          <w:lang w:val="en-US"/>
+        </w:rPr>
+        <w:t>in to</w:t>
+      </w:r>
+      <w:proofErr w:type="gramEnd"/>
+      <w:r>
+        <w:rPr>
+          <w:lang w:val="en-US"/>
+        </w:rPr>
+        <w:t xml:space="preserve"> the plane equation to get the distance </w:t>
       </w:r>
       <w:r>
         <w:rPr>
@@ -21381,7 +22518,21 @@
         <w:rPr>
           <w:lang w:val="en-US"/>
         </w:rPr>
-        <w:t>he first step is to see which of the vertices are in front and which are behind the plane. We can accomplish this with the same method we used with the center points of the bounding spheres. This will then leave us with four possible outcomes: three vertices in front, three behind, one in front, and two in front.</w:t>
+        <w:t xml:space="preserve">he first step is to see which of the vertices are in front and which are behind the plane. We can accomplish this with the same method we </w:t>
+      </w:r>
+      <w:proofErr w:type="gramStart"/>
+      <w:r>
+        <w:rPr>
+          <w:lang w:val="en-US"/>
+        </w:rPr>
+        <w:t>used</w:t>
+      </w:r>
+      <w:proofErr w:type="gramEnd"/>
+      <w:r>
+        <w:rPr>
+          <w:lang w:val="en-US"/>
+        </w:rPr>
+        <w:t xml:space="preserve"> with the center points of the bounding spheres. This will then leave us with four possible outcomes: three vertices in front, three behind, one in front, and two in front.</w:t>
       </w:r>
     </w:p>
     <w:p>
@@ -21481,7 +22632,21 @@
         <w:rPr>
           <w:lang w:val="en-US"/>
         </w:rPr>
-        <w:t xml:space="preserve">The first two cases are easy; we either draw the whole triangle, or none of it. The other two are more difficult since we have to </w:t>
+        <w:t xml:space="preserve">The first two cases are easy; we either draw the whole triangle, or none of it. The other two are more difficult since we </w:t>
+      </w:r>
+      <w:proofErr w:type="gramStart"/>
+      <w:r>
+        <w:rPr>
+          <w:lang w:val="en-US"/>
+        </w:rPr>
+        <w:t>have to</w:t>
+      </w:r>
+      <w:proofErr w:type="gramEnd"/>
+      <w:r>
+        <w:rPr>
+          <w:lang w:val="en-US"/>
+        </w:rPr>
+        <w:t xml:space="preserve"> </w:t>
       </w:r>
       <w:r>
         <w:rPr>
@@ -21529,7 +22694,21 @@
         <w:rPr>
           <w:lang w:val="en-US"/>
         </w:rPr>
-        <w:t xml:space="preserve">For the case of two vertices in front, we have to create two triangles </w:t>
+        <w:t xml:space="preserve">For the case of two vertices in front, we </w:t>
+      </w:r>
+      <w:proofErr w:type="gramStart"/>
+      <w:r>
+        <w:rPr>
+          <w:lang w:val="en-US"/>
+        </w:rPr>
+        <w:t>have to</w:t>
+      </w:r>
+      <w:proofErr w:type="gramEnd"/>
+      <w:r>
+        <w:rPr>
+          <w:lang w:val="en-US"/>
+        </w:rPr>
+        <w:t xml:space="preserve"> create two triangles </w:t>
       </w:r>
       <w:r>
         <w:rPr>
@@ -21580,7 +22759,7 @@
       </w:pPr>
       <w:r>
         <w:drawing>
-          <wp:inline distT="0" distB="0" distL="0" distR="0" wp14:anchorId="01A8BFB6" wp14:editId="75D747EB">
+          <wp:inline distT="0" distB="0" distL="0" distR="0" wp14:anchorId="01A8BFB6" wp14:editId="3DE46F7D">
             <wp:extent cx="2178804" cy="2190055"/>
             <wp:effectExtent l="0" t="0" r="0" b="1270"/>
             <wp:docPr id="1586825450" name="Picture 32"/>
@@ -21635,7 +22814,7 @@
       </w:r>
       <w:r>
         <w:drawing>
-          <wp:inline distT="0" distB="0" distL="0" distR="0" wp14:anchorId="50CBE3ED" wp14:editId="2083A82B">
+          <wp:inline distT="0" distB="0" distL="0" distR="0" wp14:anchorId="50CBE3ED" wp14:editId="6516FC93">
             <wp:extent cx="2099797" cy="2149962"/>
             <wp:effectExtent l="0" t="0" r="0" b="3175"/>
             <wp:docPr id="671072908" name="Picture 33"/>
@@ -21755,7 +22934,21 @@
         <w:rPr>
           <w:lang w:val="en-US"/>
         </w:rPr>
-        <w:t xml:space="preserve">To calculate the vertices </w:t>
+        <w:t xml:space="preserve">To calculate </w:t>
+      </w:r>
+      <w:proofErr w:type="gramStart"/>
+      <w:r>
+        <w:rPr>
+          <w:lang w:val="en-US"/>
+        </w:rPr>
+        <w:t>the vertices</w:t>
+      </w:r>
+      <w:proofErr w:type="gramEnd"/>
+      <w:r>
+        <w:rPr>
+          <w:lang w:val="en-US"/>
+        </w:rPr>
+        <w:t xml:space="preserve"> </w:t>
       </w:r>
       <w:r>
         <w:rPr>
@@ -21785,6 +22978,7 @@
         </w:rPr>
         <w:t xml:space="preserve">, we can use the following equations, where </w:t>
       </w:r>
+      <w:proofErr w:type="spellStart"/>
       <w:r>
         <w:rPr>
           <w:i/>
@@ -21793,6 +22987,7 @@
         </w:rPr>
         <w:t>t</w:t>
       </w:r>
+      <w:proofErr w:type="spellEnd"/>
       <w:r>
         <w:rPr>
           <w:lang w:val="en-US"/>
@@ -24349,7 +25544,21 @@
         <w:rPr>
           <w:lang w:val="en-US"/>
         </w:rPr>
-        <w:t xml:space="preserve">To get the z positions, we have to interpolate them for every pixel. Because of how our triangle rasterizer works, it makes the most sense to first interpolate the values for every edge </w:t>
+        <w:t xml:space="preserve">To get the z positions, we </w:t>
+      </w:r>
+      <w:proofErr w:type="gramStart"/>
+      <w:r>
+        <w:rPr>
+          <w:lang w:val="en-US"/>
+        </w:rPr>
+        <w:t>have to</w:t>
+      </w:r>
+      <w:proofErr w:type="gramEnd"/>
+      <w:r>
+        <w:rPr>
+          <w:lang w:val="en-US"/>
+        </w:rPr>
+        <w:t xml:space="preserve"> interpolate them for every pixel. Because of how our triangle rasterizer works, it makes the most sense to first interpolate the values for every edge </w:t>
       </w:r>
       <w:r>
         <w:rPr>
@@ -25168,7 +26377,21 @@
         <w:rPr>
           <w:lang w:val="en-US"/>
         </w:rPr>
-        <w:t xml:space="preserve">°. If we have a vertex of the triangle </w:t>
+        <w:t xml:space="preserve">°. If we have a vertex of </w:t>
+      </w:r>
+      <w:proofErr w:type="gramStart"/>
+      <w:r>
+        <w:rPr>
+          <w:lang w:val="en-US"/>
+        </w:rPr>
+        <w:t>the triangle</w:t>
+      </w:r>
+      <w:proofErr w:type="gramEnd"/>
+      <w:r>
+        <w:rPr>
+          <w:lang w:val="en-US"/>
+        </w:rPr>
+        <w:t xml:space="preserve"> </w:t>
       </w:r>
       <w:r>
         <w:rPr>
@@ -25182,7 +26405,21 @@
         <w:rPr>
           <w:lang w:val="en-US"/>
         </w:rPr>
-        <w:t xml:space="preserve">, the normal of the triangle </w:t>
+        <w:t xml:space="preserve">, the normal of </w:t>
+      </w:r>
+      <w:proofErr w:type="gramStart"/>
+      <w:r>
+        <w:rPr>
+          <w:lang w:val="en-US"/>
+        </w:rPr>
+        <w:t>the triangle</w:t>
+      </w:r>
+      <w:proofErr w:type="gramEnd"/>
+      <w:r>
+        <w:rPr>
+          <w:lang w:val="en-US"/>
+        </w:rPr>
+        <w:t xml:space="preserve"> </w:t>
       </w:r>
       <w:r>
         <w:rPr>
@@ -25293,7 +26530,21 @@
         <w:rPr>
           <w:lang w:val="en-US"/>
         </w:rPr>
-        <w:t xml:space="preserve">, but the normal vector </w:t>
+        <w:t xml:space="preserve">, but </w:t>
+      </w:r>
+      <w:proofErr w:type="gramStart"/>
+      <w:r>
+        <w:rPr>
+          <w:lang w:val="en-US"/>
+        </w:rPr>
+        <w:t>the normal</w:t>
+      </w:r>
+      <w:proofErr w:type="gramEnd"/>
+      <w:r>
+        <w:rPr>
+          <w:lang w:val="en-US"/>
+        </w:rPr>
+        <w:t xml:space="preserve"> vector </w:t>
       </w:r>
       <w:r>
         <w:rPr>
@@ -26014,7 +27265,21 @@
         <w:rPr>
           <w:lang w:val="en-US"/>
         </w:rPr>
-        <w:t>However, we still only have the texture coordinates for the vertices. To get each pixel’s texture coordinates, we use the same method as with their depth value: linear interpolation. Here we will also have to be wary of perspective distortion and interpolate u/z and v/z instead.</w:t>
+        <w:t xml:space="preserve">However, we still only have </w:t>
+      </w:r>
+      <w:proofErr w:type="gramStart"/>
+      <w:r>
+        <w:rPr>
+          <w:lang w:val="en-US"/>
+        </w:rPr>
+        <w:t>the texture</w:t>
+      </w:r>
+      <w:proofErr w:type="gramEnd"/>
+      <w:r>
+        <w:rPr>
+          <w:lang w:val="en-US"/>
+        </w:rPr>
+        <w:t xml:space="preserve"> coordinates for the vertices. To get each pixel’s texture coordinates, we use the same method as with their depth value: linear interpolation. Here we will also have to be wary of perspective distortion and interpolate u/z and v/z instead.</w:t>
       </w:r>
       <w:r>
         <w:rPr>
@@ -26050,7 +27315,21 @@
         <w:rPr>
           <w:lang w:val="en-US"/>
         </w:rPr>
-        <w:t>The modified DrawTriangle function is below, with some previously discussed parts omitted for brevity.</w:t>
+        <w:t xml:space="preserve">The modified </w:t>
+      </w:r>
+      <w:proofErr w:type="spellStart"/>
+      <w:r>
+        <w:rPr>
+          <w:lang w:val="en-US"/>
+        </w:rPr>
+        <w:t>DrawTriangle</w:t>
+      </w:r>
+      <w:proofErr w:type="spellEnd"/>
+      <w:r>
+        <w:rPr>
+          <w:lang w:val="en-US"/>
+        </w:rPr>
+        <w:t xml:space="preserve"> function is below, with some previously discussed parts omitted for brevity.</w:t>
       </w:r>
     </w:p>
     <w:p>
@@ -27858,7 +29137,21 @@
         <w:rPr>
           <w:lang w:val="en-US"/>
         </w:rPr>
-        <w:t xml:space="preserve"> using the triangle’s normal and apply it to the entire triangle</w:t>
+        <w:t xml:space="preserve"> using the </w:t>
+      </w:r>
+      <w:proofErr w:type="gramStart"/>
+      <w:r>
+        <w:rPr>
+          <w:lang w:val="en-US"/>
+        </w:rPr>
+        <w:t>triangle’s normal</w:t>
+      </w:r>
+      <w:proofErr w:type="gramEnd"/>
+      <w:r>
+        <w:rPr>
+          <w:lang w:val="en-US"/>
+        </w:rPr>
+        <w:t xml:space="preserve"> and apply it to the entire triangle</w:t>
       </w:r>
       <w:r>
         <w:rPr>
@@ -29282,8 +30575,17 @@
             <w:rStyle w:val="Hyperlink"/>
             <w:lang w:val="en-US"/>
           </w:rPr>
-          <w:t>github.com/Dudeman85/CVid</w:t>
+          <w:t>github.com/Dudeman85/</w:t>
         </w:r>
+        <w:proofErr w:type="spellStart"/>
+        <w:r>
+          <w:rPr>
+            <w:rStyle w:val="Hyperlink"/>
+            <w:lang w:val="en-US"/>
+          </w:rPr>
+          <w:t>CVid</w:t>
+        </w:r>
+        <w:proofErr w:type="spellEnd"/>
       </w:hyperlink>
       <w:r>
         <w:rPr>
@@ -29331,7 +30633,21 @@
         <w:rPr>
           <w:lang w:val="en-US"/>
         </w:rPr>
-        <w:t xml:space="preserve"> this implementation is made in C++ 23. For building, CMake and Visual</w:t>
+        <w:t xml:space="preserve"> this implementation is made in C++ 23. For building, </w:t>
+      </w:r>
+      <w:proofErr w:type="spellStart"/>
+      <w:r>
+        <w:rPr>
+          <w:lang w:val="en-US"/>
+        </w:rPr>
+        <w:t>CMake</w:t>
+      </w:r>
+      <w:proofErr w:type="spellEnd"/>
+      <w:r>
+        <w:rPr>
+          <w:lang w:val="en-US"/>
+        </w:rPr>
+        <w:t xml:space="preserve"> and Visual</w:t>
       </w:r>
       <w:r>
         <w:rPr>
@@ -29349,7 +30665,21 @@
         <w:rPr>
           <w:lang w:val="en-US"/>
         </w:rPr>
-        <w:t xml:space="preserve">The library tinyobjloader was used for </w:t>
+        <w:t xml:space="preserve">The library </w:t>
+      </w:r>
+      <w:proofErr w:type="spellStart"/>
+      <w:r>
+        <w:rPr>
+          <w:lang w:val="en-US"/>
+        </w:rPr>
+        <w:t>tinyobjloader</w:t>
+      </w:r>
+      <w:proofErr w:type="spellEnd"/>
+      <w:r>
+        <w:rPr>
+          <w:lang w:val="en-US"/>
+        </w:rPr>
+        <w:t xml:space="preserve"> was used for </w:t>
       </w:r>
       <w:r>
         <w:rPr>
@@ -29385,13 +30715,41 @@
         <w:rPr>
           <w:lang w:val="en-US"/>
         </w:rPr>
-        <w:t xml:space="preserve"> was chosen for its simplicity and because it has a header-only implementation, simplifying the build process. </w:t>
-      </w:r>
-      <w:r>
-        <w:rPr>
-          <w:lang w:val="en-US"/>
-        </w:rPr>
-        <w:t xml:space="preserve">For loading textures from image files, the STB Image library was used. The reasoning for it is the same as for tinyobjloader. Everything else is implemented using the standard C++ library and the Windows API. All 3D models and textures were made </w:t>
+        <w:t xml:space="preserve"> was chosen for its simplicity and because it has a header-only implementation, simplifying the </w:t>
+      </w:r>
+      <w:proofErr w:type="gramStart"/>
+      <w:r>
+        <w:rPr>
+          <w:lang w:val="en-US"/>
+        </w:rPr>
+        <w:t>build</w:t>
+      </w:r>
+      <w:proofErr w:type="gramEnd"/>
+      <w:r>
+        <w:rPr>
+          <w:lang w:val="en-US"/>
+        </w:rPr>
+        <w:t xml:space="preserve"> process. </w:t>
+      </w:r>
+      <w:r>
+        <w:rPr>
+          <w:lang w:val="en-US"/>
+        </w:rPr>
+        <w:t xml:space="preserve">For loading textures from image files, the STB Image library was used. The reasoning for it is the same as for </w:t>
+      </w:r>
+      <w:proofErr w:type="spellStart"/>
+      <w:r>
+        <w:rPr>
+          <w:lang w:val="en-US"/>
+        </w:rPr>
+        <w:t>tinyobjloader</w:t>
+      </w:r>
+      <w:proofErr w:type="spellEnd"/>
+      <w:r>
+        <w:rPr>
+          <w:lang w:val="en-US"/>
+        </w:rPr>
+        <w:t xml:space="preserve">. Everything else is implemented using the standard C++ library and the Windows API. All 3D models and textures were made </w:t>
       </w:r>
       <w:r>
         <w:rPr>
@@ -29445,7 +30803,49 @@
         <w:rPr>
           <w:lang w:val="en-US"/>
         </w:rPr>
-        <w:t>usage such as changing position or other properties. The main function for rendering is DrawModel, which is an abstraction for drawing the vertices and indices of a ModelInstance object. A ModelInstance is a drawable version of a Model, which contains its transform and other instance specific data. This is done for the sake of abstraction and so that the same 3D model can be drawn multiple times while only having to load it once. A basic program for setting up a scene is below:</w:t>
+        <w:t xml:space="preserve">usage such as changing position or other properties. The main function for rendering is </w:t>
+      </w:r>
+      <w:proofErr w:type="spellStart"/>
+      <w:r>
+        <w:rPr>
+          <w:lang w:val="en-US"/>
+        </w:rPr>
+        <w:t>DrawModel</w:t>
+      </w:r>
+      <w:proofErr w:type="spellEnd"/>
+      <w:r>
+        <w:rPr>
+          <w:lang w:val="en-US"/>
+        </w:rPr>
+        <w:t xml:space="preserve">, which is an abstraction for drawing the vertices and indices of a </w:t>
+      </w:r>
+      <w:proofErr w:type="spellStart"/>
+      <w:r>
+        <w:rPr>
+          <w:lang w:val="en-US"/>
+        </w:rPr>
+        <w:t>ModelInstance</w:t>
+      </w:r>
+      <w:proofErr w:type="spellEnd"/>
+      <w:r>
+        <w:rPr>
+          <w:lang w:val="en-US"/>
+        </w:rPr>
+        <w:t xml:space="preserve"> object. A </w:t>
+      </w:r>
+      <w:proofErr w:type="spellStart"/>
+      <w:r>
+        <w:rPr>
+          <w:lang w:val="en-US"/>
+        </w:rPr>
+        <w:t>ModelInstance</w:t>
+      </w:r>
+      <w:proofErr w:type="spellEnd"/>
+      <w:r>
+        <w:rPr>
+          <w:lang w:val="en-US"/>
+        </w:rPr>
+        <w:t xml:space="preserve"> is a drawable version of a Model, which contains its transform and other instance specific data. This is done for the sake of abstraction and so that the same 3D model can be drawn multiple times while only having to load it once. A basic program for setting up a scene is below:</w:t>
       </w:r>
     </w:p>
     <w:p>
@@ -30986,8 +32386,16 @@
         <w:rPr>
           <w:lang w:val="en-US"/>
         </w:rPr>
-        <w:t>Window: Implement PutPixel</w:t>
-      </w:r>
+        <w:t xml:space="preserve">Window: Implement </w:t>
+      </w:r>
+      <w:proofErr w:type="spellStart"/>
+      <w:r>
+        <w:rPr>
+          <w:lang w:val="en-US"/>
+        </w:rPr>
+        <w:t>PutPixel</w:t>
+      </w:r>
+      <w:proofErr w:type="spellEnd"/>
       <w:r>
         <w:rPr>
           <w:lang w:val="en-US"/>
@@ -31154,7 +32562,21 @@
         <w:rPr>
           <w:lang w:val="en-US"/>
         </w:rPr>
-        <w:t>The model loading for this implementation is made with tinyobjloader. It loads the</w:t>
+        <w:t xml:space="preserve">The model loading for this implementation is made with </w:t>
+      </w:r>
+      <w:proofErr w:type="spellStart"/>
+      <w:r>
+        <w:rPr>
+          <w:lang w:val="en-US"/>
+        </w:rPr>
+        <w:t>tinyobjloader</w:t>
+      </w:r>
+      <w:proofErr w:type="spellEnd"/>
+      <w:r>
+        <w:rPr>
+          <w:lang w:val="en-US"/>
+        </w:rPr>
+        <w:t>. It loads the</w:t>
       </w:r>
       <w:r>
         <w:rPr>
@@ -31166,7 +32588,21 @@
         <w:rPr>
           <w:lang w:val="en-US"/>
         </w:rPr>
-        <w:t xml:space="preserve"> files into two arrays, one containing vertex data, such as positions and texture coordinates, and the other containing faces with indexes to the vertex array. Since triangulation is done by tinyobjloader, this data can be copied almost directly to the model </w:t>
+        <w:t xml:space="preserve"> files into two arrays, one containing vertex data, such as positions and texture coordinates, and the other containing faces with indexes to the vertex array. Since triangulation is done by </w:t>
+      </w:r>
+      <w:proofErr w:type="spellStart"/>
+      <w:r>
+        <w:rPr>
+          <w:lang w:val="en-US"/>
+        </w:rPr>
+        <w:t>tinyobjloader</w:t>
+      </w:r>
+      <w:proofErr w:type="spellEnd"/>
+      <w:r>
+        <w:rPr>
+          <w:lang w:val="en-US"/>
+        </w:rPr>
+        <w:t xml:space="preserve">, this data can be copied almost directly to the model </w:t>
       </w:r>
       <w:r>
         <w:rPr>
@@ -31178,13 +32614,41 @@
         <w:rPr>
           <w:lang w:val="en-US"/>
         </w:rPr>
-        <w:t xml:space="preserve">, with the only differences being that vertices and texture coordinates are separated into their own arrays and all other vertex attributes are discarded. Tinyobjloader also loads any applicable materials </w:t>
-      </w:r>
-      <w:r>
-        <w:rPr>
-          <w:lang w:val="en-US"/>
-        </w:rPr>
-        <w:t>from .mtl files. These materials contain a lot of information about how to shade the object, but this implementation only uses the diffuse color and texture</w:t>
+        <w:t xml:space="preserve">, with the only differences being that vertices and texture coordinates are separated into their own arrays and all other vertex attributes are discarded. </w:t>
+      </w:r>
+      <w:proofErr w:type="spellStart"/>
+      <w:r>
+        <w:rPr>
+          <w:lang w:val="en-US"/>
+        </w:rPr>
+        <w:t>Tinyobjloader</w:t>
+      </w:r>
+      <w:proofErr w:type="spellEnd"/>
+      <w:r>
+        <w:rPr>
+          <w:lang w:val="en-US"/>
+        </w:rPr>
+        <w:t xml:space="preserve"> also loads any applicable materials </w:t>
+      </w:r>
+      <w:r>
+        <w:rPr>
+          <w:lang w:val="en-US"/>
+        </w:rPr>
+        <w:t>from .</w:t>
+      </w:r>
+      <w:proofErr w:type="spellStart"/>
+      <w:r>
+        <w:rPr>
+          <w:lang w:val="en-US"/>
+        </w:rPr>
+        <w:t>mtl</w:t>
+      </w:r>
+      <w:proofErr w:type="spellEnd"/>
+      <w:r>
+        <w:rPr>
+          <w:lang w:val="en-US"/>
+        </w:rPr>
+        <w:t xml:space="preserve"> files. These materials contain a lot of information about how to shade the object, but this implementation only uses the diffuse color and texture</w:t>
       </w:r>
       <w:r>
         <w:rPr>
@@ -31196,14 +32660,42 @@
         <w:rPr>
           <w:lang w:val="en-US"/>
         </w:rPr>
-        <w:t xml:space="preserve">. Loading textures from image files is done with the stbimage library, which loads the image data into a </w:t>
+        <w:t xml:space="preserve">. Loading textures from image files is done with the </w:t>
+      </w:r>
+      <w:proofErr w:type="spellStart"/>
+      <w:r>
+        <w:rPr>
+          <w:lang w:val="en-US"/>
+        </w:rPr>
+        <w:t>stbimage</w:t>
+      </w:r>
+      <w:proofErr w:type="spellEnd"/>
+      <w:r>
+        <w:rPr>
+          <w:lang w:val="en-US"/>
+        </w:rPr>
+        <w:t xml:space="preserve"> library, which loads the image data into a </w:t>
       </w:r>
       <w:r>
         <w:rPr>
           <w:lang w:val="en-US"/>
         </w:rPr>
         <w:lastRenderedPageBreak/>
-        <w:t xml:space="preserve">single array with 1 byte per color channel. The only processing done to this data is combining the separate rgba </w:t>
+        <w:t xml:space="preserve">single array with 1 byte per color channel. The only processing done to this data is combining the separate </w:t>
+      </w:r>
+      <w:proofErr w:type="spellStart"/>
+      <w:r>
+        <w:rPr>
+          <w:lang w:val="en-US"/>
+        </w:rPr>
+        <w:t>rgba</w:t>
+      </w:r>
+      <w:proofErr w:type="spellEnd"/>
+      <w:r>
+        <w:rPr>
+          <w:lang w:val="en-US"/>
+        </w:rPr>
+        <w:t xml:space="preserve"> </w:t>
       </w:r>
       <w:r>
         <w:rPr>
@@ -31229,13 +32721,55 @@
         <w:rPr>
           <w:lang w:val="en-US"/>
         </w:rPr>
-        <w:t xml:space="preserve">This model class is not yet able to be rendered, as it first needs a transform and bounding sphere for clipping. Here a class called ModelInstance </w:t>
-      </w:r>
-      <w:r>
-        <w:rPr>
-          <w:lang w:val="en-US"/>
-        </w:rPr>
-        <w:t xml:space="preserve">takes care of this problem. Every model instance has its own transform and bounding sphere, as well as a pointer to a model and material. This is one way to allow multiple models to be placed in the scene at different points without having to copy their vertex data. It is also possible to change the material of only one instance of the model this way. </w:t>
+        <w:t xml:space="preserve">This model class is not yet able to be rendered, as it first needs a </w:t>
+      </w:r>
+      <w:proofErr w:type="gramStart"/>
+      <w:r>
+        <w:rPr>
+          <w:lang w:val="en-US"/>
+        </w:rPr>
+        <w:t>transform</w:t>
+      </w:r>
+      <w:proofErr w:type="gramEnd"/>
+      <w:r>
+        <w:rPr>
+          <w:lang w:val="en-US"/>
+        </w:rPr>
+        <w:t xml:space="preserve"> and bounding sphere for clipping. Here a class called </w:t>
+      </w:r>
+      <w:proofErr w:type="spellStart"/>
+      <w:r>
+        <w:rPr>
+          <w:lang w:val="en-US"/>
+        </w:rPr>
+        <w:t>ModelInstance</w:t>
+      </w:r>
+      <w:proofErr w:type="spellEnd"/>
+      <w:r>
+        <w:rPr>
+          <w:lang w:val="en-US"/>
+        </w:rPr>
+        <w:t xml:space="preserve"> </w:t>
+      </w:r>
+      <w:r>
+        <w:rPr>
+          <w:lang w:val="en-US"/>
+        </w:rPr>
+        <w:t xml:space="preserve">takes care of this problem. Every model instance has its own </w:t>
+      </w:r>
+      <w:proofErr w:type="gramStart"/>
+      <w:r>
+        <w:rPr>
+          <w:lang w:val="en-US"/>
+        </w:rPr>
+        <w:t>transform</w:t>
+      </w:r>
+      <w:proofErr w:type="gramEnd"/>
+      <w:r>
+        <w:rPr>
+          <w:lang w:val="en-US"/>
+        </w:rPr>
+        <w:t xml:space="preserve"> and bounding sphere, as well as a pointer to a model and material. This is one way to allow multiple models to be placed in the scene at different points without having to copy their vertex data. It is also possible to change the material of only one instance of the model this way. </w:t>
       </w:r>
       <w:r>
         <w:rPr>
@@ -31459,7 +32993,35 @@
         <w:rPr>
           <w:lang w:val="en-US"/>
         </w:rPr>
-        <w:t xml:space="preserve"> width and height, which are used to calculate the projection matrix and clip planes. For perspective projection there is also a field of view. The values of view, projection, and the clip planes are cached and only updated when required. For the view, this is whenever the position or rotation changes. For the projection and clip planes, this is when the projection type, fov, width,</w:t>
+        <w:t xml:space="preserve"> width and height, which are used to calculate the projection matrix and clip planes. For perspective projection there is also a field of view. The values of view, projection, and the clip planes are </w:t>
+      </w:r>
+      <w:proofErr w:type="gramStart"/>
+      <w:r>
+        <w:rPr>
+          <w:lang w:val="en-US"/>
+        </w:rPr>
+        <w:t>cached</w:t>
+      </w:r>
+      <w:proofErr w:type="gramEnd"/>
+      <w:r>
+        <w:rPr>
+          <w:lang w:val="en-US"/>
+        </w:rPr>
+        <w:t xml:space="preserve"> and only updated when required. For the view, this is whenever the position or rotation changes. For the projection and clip planes, this is when the projection type, </w:t>
+      </w:r>
+      <w:proofErr w:type="spellStart"/>
+      <w:r>
+        <w:rPr>
+          <w:lang w:val="en-US"/>
+        </w:rPr>
+        <w:t>fov</w:t>
+      </w:r>
+      <w:proofErr w:type="spellEnd"/>
+      <w:r>
+        <w:rPr>
+          <w:lang w:val="en-US"/>
+        </w:rPr>
+        <w:t>, width,</w:t>
       </w:r>
       <w:r>
         <w:rPr>
@@ -31532,7 +33094,21 @@
         <w:rPr>
           <w:lang w:val="en-US"/>
         </w:rPr>
-        <w:t xml:space="preserve"> function of the renderer is DrawModel. It takes in a model instance, camera, and window, and processes the model’s vertices up to window coordinates. It starts by clipping the entire model against every clip plane. This is done before any vertex data is touched, as clipping the model only requires transforming the center point and scaling the radius of the bounding sphere, no vertex data is necessary. </w:t>
+        <w:t xml:space="preserve"> function of the renderer is </w:t>
+      </w:r>
+      <w:proofErr w:type="spellStart"/>
+      <w:r>
+        <w:rPr>
+          <w:lang w:val="en-US"/>
+        </w:rPr>
+        <w:t>DrawModel</w:t>
+      </w:r>
+      <w:proofErr w:type="spellEnd"/>
+      <w:r>
+        <w:rPr>
+          <w:lang w:val="en-US"/>
+        </w:rPr>
+        <w:t xml:space="preserve">. It takes in a model instance, camera, and window, and processes the model’s vertices up to window coordinates. It starts by clipping the entire model against every clip plane. This is done before any vertex data is touched, as clipping the model only requires transforming the center point and scaling the radius of the bounding sphere, no vertex data is necessary. </w:t>
       </w:r>
       <w:r>
         <w:rPr>
@@ -31831,7 +33407,21 @@
         <w:rPr>
           <w:lang w:val="en-US"/>
         </w:rPr>
-        <w:t xml:space="preserve">It then applies the view transform to every vertex, even ones which only belong to faces that have been culled, which could be a possible future optimization. </w:t>
+        <w:t xml:space="preserve">It then applies the view </w:t>
+      </w:r>
+      <w:proofErr w:type="gramStart"/>
+      <w:r>
+        <w:rPr>
+          <w:lang w:val="en-US"/>
+        </w:rPr>
+        <w:t>transform</w:t>
+      </w:r>
+      <w:proofErr w:type="gramEnd"/>
+      <w:r>
+        <w:rPr>
+          <w:lang w:val="en-US"/>
+        </w:rPr>
+        <w:t xml:space="preserve"> to every vertex, even ones which only belong to faces that have been culled, which could be a possible future optimization. </w:t>
       </w:r>
     </w:p>
     <w:p>
@@ -33545,8 +35135,16 @@
         <w:rPr>
           <w:lang w:val="en-US"/>
         </w:rPr>
-        <w:t xml:space="preserve"> of the rasterizer is DrawTriangle</w:t>
-      </w:r>
+        <w:t xml:space="preserve"> of the rasterizer is </w:t>
+      </w:r>
+      <w:proofErr w:type="spellStart"/>
+      <w:r>
+        <w:rPr>
+          <w:lang w:val="en-US"/>
+        </w:rPr>
+        <w:t>DrawTriangle</w:t>
+      </w:r>
+      <w:proofErr w:type="spellEnd"/>
       <w:r>
         <w:rPr>
           <w:lang w:val="en-US"/>
@@ -33594,7 +35192,21 @@
         <w:rPr>
           <w:lang w:val="en-US"/>
         </w:rPr>
-        <w:t>. Here it is important to interpolate 1/z an uv/z to correct for perspective distortion</w:t>
+        <w:t xml:space="preserve">. Here it is important to interpolate 1/z an </w:t>
+      </w:r>
+      <w:proofErr w:type="spellStart"/>
+      <w:r>
+        <w:rPr>
+          <w:lang w:val="en-US"/>
+        </w:rPr>
+        <w:t>uv</w:t>
+      </w:r>
+      <w:proofErr w:type="spellEnd"/>
+      <w:r>
+        <w:rPr>
+          <w:lang w:val="en-US"/>
+        </w:rPr>
+        <w:t>/z to correct for perspective distortion</w:t>
       </w:r>
       <w:r>
         <w:rPr>
@@ -36369,7 +37981,21 @@
         <w:rPr>
           <w:lang w:val="en-US"/>
         </w:rPr>
-        <w:t>), as these can be used to represent an upper, a lower, and two stacked pixels, thereby essentially doubling our vertical resolution</w:t>
+        <w:t xml:space="preserve">), as these can be used to represent an upper, </w:t>
+      </w:r>
+      <w:proofErr w:type="gramStart"/>
+      <w:r>
+        <w:rPr>
+          <w:lang w:val="en-US"/>
+        </w:rPr>
+        <w:t>a lower</w:t>
+      </w:r>
+      <w:proofErr w:type="gramEnd"/>
+      <w:r>
+        <w:rPr>
+          <w:lang w:val="en-US"/>
+        </w:rPr>
+        <w:t>, and two stacked pixels, thereby essentially doubling our vertical resolution</w:t>
       </w:r>
       <w:r>
         <w:rPr>
@@ -36506,7 +38132,21 @@
         <w:rPr>
           <w:lang w:val="en-US"/>
         </w:rPr>
-        <w:t xml:space="preserve"> full rgb colors</w:t>
+        <w:t xml:space="preserve"> full </w:t>
+      </w:r>
+      <w:proofErr w:type="spellStart"/>
+      <w:r>
+        <w:rPr>
+          <w:lang w:val="en-US"/>
+        </w:rPr>
+        <w:t>rgb</w:t>
+      </w:r>
+      <w:proofErr w:type="spellEnd"/>
+      <w:r>
+        <w:rPr>
+          <w:lang w:val="en-US"/>
+        </w:rPr>
+        <w:t xml:space="preserve"> colors</w:t>
       </w:r>
       <w:r>
         <w:rPr>
@@ -36524,7 +38164,21 @@
         <w:rPr>
           <w:lang w:val="en-US"/>
         </w:rPr>
-        <w:t xml:space="preserve"> pixels using the CP 850 character set the only necessary character to draw is </w:t>
+        <w:t xml:space="preserve"> pixels using the CP </w:t>
+      </w:r>
+      <w:proofErr w:type="gramStart"/>
+      <w:r>
+        <w:rPr>
+          <w:lang w:val="en-US"/>
+        </w:rPr>
+        <w:t>850 character</w:t>
+      </w:r>
+      <w:proofErr w:type="gramEnd"/>
+      <w:r>
+        <w:rPr>
+          <w:lang w:val="en-US"/>
+        </w:rPr>
+        <w:t xml:space="preserve"> set the only necessary character to draw is </w:t>
       </w:r>
       <w:r>
         <w:rPr>
@@ -36736,7 +38390,35 @@
         <w:rPr>
           <w:lang w:val="en-US"/>
         </w:rPr>
-        <w:t>The window here is a class that mainly contains a frame buffer (canvas), a depth buffer, and PutPixel and PutChar functions. The frame buffer holds an array of characters with their background and foreground colors. This entire array will be printed to the console when the frame is drawn</w:t>
+        <w:t xml:space="preserve">The window here is a class that mainly contains a frame buffer (canvas), a depth buffer, and </w:t>
+      </w:r>
+      <w:proofErr w:type="spellStart"/>
+      <w:r>
+        <w:rPr>
+          <w:lang w:val="en-US"/>
+        </w:rPr>
+        <w:t>PutPixel</w:t>
+      </w:r>
+      <w:proofErr w:type="spellEnd"/>
+      <w:r>
+        <w:rPr>
+          <w:lang w:val="en-US"/>
+        </w:rPr>
+        <w:t xml:space="preserve"> and </w:t>
+      </w:r>
+      <w:proofErr w:type="spellStart"/>
+      <w:r>
+        <w:rPr>
+          <w:lang w:val="en-US"/>
+        </w:rPr>
+        <w:t>PutChar</w:t>
+      </w:r>
+      <w:proofErr w:type="spellEnd"/>
+      <w:r>
+        <w:rPr>
+          <w:lang w:val="en-US"/>
+        </w:rPr>
+        <w:t xml:space="preserve"> functions. The frame buffer holds an array of characters with their background and foreground colors. This entire array will be printed to the console when the frame is drawn</w:t>
       </w:r>
       <w:r>
         <w:rPr>
@@ -36748,20 +38430,44 @@
         <w:rPr>
           <w:lang w:val="en-US"/>
         </w:rPr>
-        <w:t>\x1b[38;2;{r};{</w:t>
-      </w:r>
+        <w:t>\x1b[38;</w:t>
+      </w:r>
+      <w:proofErr w:type="gramStart"/>
+      <w:r>
+        <w:rPr>
+          <w:lang w:val="en-US"/>
+        </w:rPr>
+        <w:t>2;{</w:t>
+      </w:r>
+      <w:proofErr w:type="gramEnd"/>
+      <w:r>
+        <w:rPr>
+          <w:lang w:val="en-US"/>
+        </w:rPr>
+        <w:t>r</w:t>
+      </w:r>
+      <w:proofErr w:type="gramStart"/>
+      <w:r>
+        <w:rPr>
+          <w:lang w:val="en-US"/>
+        </w:rPr>
+        <w:t>};{</w:t>
+      </w:r>
+      <w:proofErr w:type="gramEnd"/>
       <w:r>
         <w:rPr>
           <w:lang w:val="en-US"/>
         </w:rPr>
         <w:t>g</w:t>
       </w:r>
+      <w:proofErr w:type="gramStart"/>
       <w:r>
         <w:rPr>
           <w:lang w:val="en-US"/>
         </w:rPr>
         <w:t>};{</w:t>
       </w:r>
+      <w:proofErr w:type="gramEnd"/>
       <w:r>
         <w:rPr>
           <w:lang w:val="en-US"/>
@@ -36772,32 +38478,44 @@
         <w:rPr>
           <w:lang w:val="en-US"/>
         </w:rPr>
-        <w:t>}m\x1b[48;2;{</w:t>
-      </w:r>
+        <w:t>}m\x1b[48;</w:t>
+      </w:r>
+      <w:proofErr w:type="gramStart"/>
+      <w:r>
+        <w:rPr>
+          <w:lang w:val="en-US"/>
+        </w:rPr>
+        <w:t>2;{</w:t>
+      </w:r>
+      <w:proofErr w:type="gramEnd"/>
       <w:r>
         <w:rPr>
           <w:lang w:val="en-US"/>
         </w:rPr>
         <w:t>r</w:t>
       </w:r>
+      <w:proofErr w:type="gramStart"/>
       <w:r>
         <w:rPr>
           <w:lang w:val="en-US"/>
         </w:rPr>
         <w:t>};{</w:t>
       </w:r>
+      <w:proofErr w:type="gramEnd"/>
       <w:r>
         <w:rPr>
           <w:lang w:val="en-US"/>
         </w:rPr>
         <w:t>g</w:t>
       </w:r>
+      <w:proofErr w:type="gramStart"/>
       <w:r>
         <w:rPr>
           <w:lang w:val="en-US"/>
         </w:rPr>
         <w:t>};{</w:t>
       </w:r>
+      <w:proofErr w:type="gramEnd"/>
       <w:r>
         <w:rPr>
           <w:lang w:val="en-US"/>
@@ -36834,12 +38552,64 @@
         </w:rPr>
         <w:t>“</w:t>
       </w:r>
-      <w:r>
-        <w:rPr>
-          <w:lang w:val="en-US"/>
-        </w:rPr>
-        <w:t>background;r;g;b;foreground;r;g;b;character</w:t>
-      </w:r>
+      <w:proofErr w:type="spellStart"/>
+      <w:proofErr w:type="gramStart"/>
+      <w:r>
+        <w:rPr>
+          <w:lang w:val="en-US"/>
+        </w:rPr>
+        <w:t>background;r</w:t>
+      </w:r>
+      <w:proofErr w:type="gramEnd"/>
+      <w:r>
+        <w:rPr>
+          <w:lang w:val="en-US"/>
+        </w:rPr>
+        <w:t>;</w:t>
+      </w:r>
+      <w:proofErr w:type="gramStart"/>
+      <w:r>
+        <w:rPr>
+          <w:lang w:val="en-US"/>
+        </w:rPr>
+        <w:t>g;b</w:t>
+      </w:r>
+      <w:proofErr w:type="gramEnd"/>
+      <w:r>
+        <w:rPr>
+          <w:lang w:val="en-US"/>
+        </w:rPr>
+        <w:t>;</w:t>
+      </w:r>
+      <w:proofErr w:type="gramStart"/>
+      <w:r>
+        <w:rPr>
+          <w:lang w:val="en-US"/>
+        </w:rPr>
+        <w:t>foreground;r</w:t>
+      </w:r>
+      <w:proofErr w:type="gramEnd"/>
+      <w:r>
+        <w:rPr>
+          <w:lang w:val="en-US"/>
+        </w:rPr>
+        <w:t>;</w:t>
+      </w:r>
+      <w:proofErr w:type="gramStart"/>
+      <w:r>
+        <w:rPr>
+          <w:lang w:val="en-US"/>
+        </w:rPr>
+        <w:t>g;b</w:t>
+      </w:r>
+      <w:proofErr w:type="gramEnd"/>
+      <w:r>
+        <w:rPr>
+          <w:lang w:val="en-US"/>
+        </w:rPr>
+        <w:t>;character</w:t>
+      </w:r>
+      <w:proofErr w:type="spellEnd"/>
       <w:r>
         <w:rPr>
           <w:lang w:val="en-US"/>
@@ -36856,13 +38626,55 @@
         <w:rPr>
           <w:lang w:val="en-US"/>
         </w:rPr>
-        <w:t xml:space="preserve"> The DrawFrame and PutPixel functions are below, they are quite simple at the end of the day.</w:t>
-      </w:r>
-      <w:r>
-        <w:rPr>
-          <w:lang w:val="en-US"/>
-        </w:rPr>
-        <w:t xml:space="preserve"> The PutChar function is even simpler, just placing a </w:t>
+        <w:t xml:space="preserve"> The </w:t>
+      </w:r>
+      <w:proofErr w:type="spellStart"/>
+      <w:r>
+        <w:rPr>
+          <w:lang w:val="en-US"/>
+        </w:rPr>
+        <w:t>DrawFrame</w:t>
+      </w:r>
+      <w:proofErr w:type="spellEnd"/>
+      <w:r>
+        <w:rPr>
+          <w:lang w:val="en-US"/>
+        </w:rPr>
+        <w:t xml:space="preserve"> and </w:t>
+      </w:r>
+      <w:proofErr w:type="spellStart"/>
+      <w:r>
+        <w:rPr>
+          <w:lang w:val="en-US"/>
+        </w:rPr>
+        <w:t>PutPixel</w:t>
+      </w:r>
+      <w:proofErr w:type="spellEnd"/>
+      <w:r>
+        <w:rPr>
+          <w:lang w:val="en-US"/>
+        </w:rPr>
+        <w:t xml:space="preserve"> functions are below, they are quite simple at the end of the day.</w:t>
+      </w:r>
+      <w:r>
+        <w:rPr>
+          <w:lang w:val="en-US"/>
+        </w:rPr>
+        <w:t xml:space="preserve"> The </w:t>
+      </w:r>
+      <w:proofErr w:type="spellStart"/>
+      <w:r>
+        <w:rPr>
+          <w:lang w:val="en-US"/>
+        </w:rPr>
+        <w:t>PutChar</w:t>
+      </w:r>
+      <w:proofErr w:type="spellEnd"/>
+      <w:r>
+        <w:rPr>
+          <w:lang w:val="en-US"/>
+        </w:rPr>
+        <w:t xml:space="preserve"> function is even simpler, just placing a </w:t>
       </w:r>
       <w:r>
         <w:rPr>
@@ -38903,8 +40715,17 @@
             <w:rStyle w:val="Hyperlink"/>
             <w:lang w:val="en-US"/>
           </w:rPr>
-          <w:t>github.com/Dudeman85/CVid</w:t>
+          <w:t>github.com/Dudeman85/</w:t>
         </w:r>
+        <w:proofErr w:type="spellStart"/>
+        <w:r>
+          <w:rPr>
+            <w:rStyle w:val="Hyperlink"/>
+            <w:lang w:val="en-US"/>
+          </w:rPr>
+          <w:t>CVid</w:t>
+        </w:r>
+        <w:proofErr w:type="spellEnd"/>
       </w:hyperlink>
       <w:r>
         <w:rPr>
@@ -38937,7 +40758,7 @@
       </w:pPr>
       <w:r>
         <w:drawing>
-          <wp:inline distT="0" distB="0" distL="0" distR="0" wp14:anchorId="2D6B4587" wp14:editId="3046A062">
+          <wp:inline distT="0" distB="0" distL="0" distR="0" wp14:anchorId="2D6B4587" wp14:editId="2EB15BAE">
             <wp:extent cx="5099050" cy="3114839"/>
             <wp:effectExtent l="57150" t="76200" r="63500" b="85725"/>
             <wp:docPr id="783131319" name="Picture 33"/>
@@ -39028,7 +40849,7 @@
       </w:pPr>
       <w:r>
         <w:drawing>
-          <wp:inline distT="0" distB="0" distL="0" distR="0" wp14:anchorId="28E75D47" wp14:editId="64EE97E9">
+          <wp:inline distT="0" distB="0" distL="0" distR="0" wp14:anchorId="28E75D47" wp14:editId="127F0A0D">
             <wp:extent cx="5098782" cy="3114675"/>
             <wp:effectExtent l="57150" t="76200" r="64135" b="66675"/>
             <wp:docPr id="1290204801" name="Picture 33"/>
@@ -39142,7 +40963,14 @@
         <w:rPr>
           <w:lang w:val="en-US"/>
         </w:rPr>
-        <w:t>1.</w:t>
+        <w:t>1</w:t>
+      </w:r>
+      <w:proofErr w:type="gramStart"/>
+      <w:r>
+        <w:rPr>
+          <w:lang w:val="en-US"/>
+        </w:rPr>
+        <w:t>.</w:t>
       </w:r>
       <w:r>
         <w:rPr>
@@ -39160,29 +40988,15 @@
         <w:rPr>
           <w:lang w:val="en-US"/>
         </w:rPr>
-        <w:t xml:space="preserve">Gambetta G. Computer Graphics from Scratch. </w:t>
-      </w:r>
-      <w:r>
-        <w:rPr>
-          <w:lang w:val="en-US"/>
-        </w:rPr>
-        <w:t xml:space="preserve">2021. </w:t>
-      </w:r>
-      <w:r>
-        <w:rPr>
-          <w:lang w:val="en-US"/>
-        </w:rPr>
-        <w:t xml:space="preserve">Available: </w:t>
-      </w:r>
-      <w:hyperlink r:id="rId49" w:history="1">
-        <w:r>
-          <w:rPr>
-            <w:rStyle w:val="Hyperlink"/>
-            <w:lang w:val="en-US"/>
-          </w:rPr>
-          <w:t>https://gabrielgambetta.com/computer-graphics-from-scratch/</w:t>
-        </w:r>
-      </w:hyperlink>
+        <w:t>Gambetta</w:t>
+      </w:r>
+      <w:proofErr w:type="gramEnd"/>
+      <w:r>
+        <w:rPr>
+          <w:lang w:val="en-US"/>
+        </w:rPr>
+        <w:t xml:space="preserve"> G. Computer graphics from scratch. San Francisco: No Starch Press; 2021.</w:t>
+      </w:r>
     </w:p>
     <w:p>
       <w:pPr>
@@ -39221,7 +41035,19 @@
         <w:rPr>
           <w:lang w:val="en-US"/>
         </w:rPr>
-        <w:t xml:space="preserve">04.27.2021. [Referenced 16.12.2024]. </w:t>
+        <w:t>[Internet</w:t>
+      </w:r>
+      <w:r>
+        <w:rPr>
+          <w:lang w:val="en-US"/>
+        </w:rPr>
+        <w:t>]</w:t>
+      </w:r>
+      <w:r>
+        <w:rPr>
+          <w:lang w:val="en-US"/>
+        </w:rPr>
+        <w:t xml:space="preserve">. [Referenced 16.12.2024]. </w:t>
       </w:r>
       <w:r>
         <w:rPr>
@@ -39272,7 +41098,39 @@
         <w:rPr>
           <w:lang w:val="en-US"/>
         </w:rPr>
-        <w:t xml:space="preserve">p. glViewport. [Referenced 16.8.2024]. </w:t>
+        <w:t xml:space="preserve">p. </w:t>
+      </w:r>
+      <w:proofErr w:type="spellStart"/>
+      <w:r>
+        <w:rPr>
+          <w:lang w:val="en-US"/>
+        </w:rPr>
+        <w:t>glViewport</w:t>
+      </w:r>
+      <w:proofErr w:type="spellEnd"/>
+      <w:r>
+        <w:rPr>
+          <w:lang w:val="en-US"/>
+        </w:rPr>
+        <w:t xml:space="preserve"> </w:t>
+      </w:r>
+      <w:r>
+        <w:rPr>
+          <w:lang w:val="en-US"/>
+        </w:rPr>
+        <w:t>[Internet</w:t>
+      </w:r>
+      <w:r>
+        <w:rPr>
+          <w:lang w:val="en-US"/>
+        </w:rPr>
+        <w:t>]</w:t>
+      </w:r>
+      <w:r>
+        <w:rPr>
+          <w:lang w:val="en-US"/>
+        </w:rPr>
+        <w:t xml:space="preserve">. [Referenced 16.8.2024]. </w:t>
       </w:r>
       <w:r>
         <w:rPr>
@@ -39323,7 +41181,31 @@
         <w:rPr>
           <w:lang w:val="en-US"/>
         </w:rPr>
-        <w:t>Brian C. What’s the Difference Between Ray Tracing and Rasterization.</w:t>
+        <w:t>Brian C. What’s the Difference Between Ray Tracing and Rasterization</w:t>
+      </w:r>
+      <w:r>
+        <w:rPr>
+          <w:lang w:val="en-US"/>
+        </w:rPr>
+        <w:t xml:space="preserve"> </w:t>
+      </w:r>
+      <w:r>
+        <w:rPr>
+          <w:lang w:val="en-US"/>
+        </w:rPr>
+        <w:t>[Internet</w:t>
+      </w:r>
+      <w:r>
+        <w:rPr>
+          <w:lang w:val="en-US"/>
+        </w:rPr>
+        <w:t>]</w:t>
+      </w:r>
+      <w:r>
+        <w:rPr>
+          <w:lang w:val="en-US"/>
+        </w:rPr>
+        <w:t>.</w:t>
       </w:r>
       <w:r>
         <w:rPr>
@@ -39369,13 +41251,59 @@
         <w:rPr>
           <w:lang w:val="en-US"/>
         </w:rPr>
-        <w:t xml:space="preserve">Kennedy J. Bresenham's Integer Only Line Drawing Algorithm. </w:t>
-      </w:r>
-      <w:r>
-        <w:rPr>
-          <w:lang w:val="en-US"/>
-        </w:rPr>
-        <w:t xml:space="preserve">2012. </w:t>
+        <w:t>Kenneth J.</w:t>
+      </w:r>
+      <w:r>
+        <w:rPr>
+          <w:lang w:val="en-US"/>
+        </w:rPr>
+        <w:t xml:space="preserve"> </w:t>
+      </w:r>
+      <w:proofErr w:type="spellStart"/>
+      <w:r>
+        <w:rPr>
+          <w:lang w:val="en-US"/>
+        </w:rPr>
+        <w:t>Bresenham's</w:t>
+      </w:r>
+      <w:proofErr w:type="spellEnd"/>
+      <w:r>
+        <w:rPr>
+          <w:lang w:val="en-US"/>
+        </w:rPr>
+        <w:t xml:space="preserve"> Algorithm</w:t>
+      </w:r>
+      <w:r>
+        <w:rPr>
+          <w:lang w:val="en-US"/>
+        </w:rPr>
+        <w:t xml:space="preserve"> [Internet]</w:t>
+      </w:r>
+      <w:r>
+        <w:rPr>
+          <w:lang w:val="en-US"/>
+        </w:rPr>
+        <w:t>.</w:t>
+      </w:r>
+      <w:r>
+        <w:rPr>
+          <w:lang w:val="en-US"/>
+        </w:rPr>
+        <w:t xml:space="preserve"> </w:t>
+      </w:r>
+      <w:proofErr w:type="gramStart"/>
+      <w:r>
+        <w:rPr>
+          <w:lang w:val="en-US"/>
+        </w:rPr>
+        <w:t>[</w:t>
+      </w:r>
+      <w:proofErr w:type="gramEnd"/>
+      <w:r>
+        <w:rPr>
+          <w:lang w:val="en-US"/>
+        </w:rPr>
+        <w:t xml:space="preserve">Referenced 30.9.2025]. </w:t>
       </w:r>
       <w:r>
         <w:rPr>
@@ -39383,15 +41311,18 @@
         </w:rPr>
         <w:t xml:space="preserve">Available: </w:t>
       </w:r>
-      <w:hyperlink r:id="rId50" w:history="1">
-        <w:r>
-          <w:rPr>
-            <w:rStyle w:val="Hyperlink"/>
-            <w:lang w:val="en-US"/>
-          </w:rPr>
-          <w:t>https://citeseerx.ist.psu.edu/document?repid=rep1&amp;type=pdf&amp;doi=eb6f1c1f6ee1baf5fdb426af36f575b543ca7f4</w:t>
-        </w:r>
-      </w:hyperlink>
+      <w:r>
+        <w:rPr>
+          <w:lang w:val="en-US"/>
+        </w:rPr>
+        <w:t>https://www.cs.put.poznan.pl/swilk/pmwiki/uploads/Dydaktyka/bresenham-int.pdf</w:t>
+      </w:r>
+      <w:r>
+        <w:rPr>
+          <w:lang w:val="en-US"/>
+        </w:rPr>
+        <w:t xml:space="preserve"> </w:t>
+      </w:r>
     </w:p>
     <w:p>
       <w:pPr>
@@ -39446,7 +41377,21 @@
           <w:lang w:val="en-US"/>
         </w:rPr>
         <w:tab/>
-        <w:t xml:space="preserve">Murray JD, VanRyper W. </w:t>
+        <w:t xml:space="preserve">Murray JD, </w:t>
+      </w:r>
+      <w:proofErr w:type="spellStart"/>
+      <w:r>
+        <w:rPr>
+          <w:lang w:val="en-US"/>
+        </w:rPr>
+        <w:t>VanRyper</w:t>
+      </w:r>
+      <w:proofErr w:type="spellEnd"/>
+      <w:r>
+        <w:rPr>
+          <w:lang w:val="en-US"/>
+        </w:rPr>
+        <w:t xml:space="preserve"> W. </w:t>
       </w:r>
       <w:r>
         <w:rPr>
@@ -39495,7 +41440,19 @@
         <w:rPr>
           <w:lang w:val="en-US"/>
         </w:rPr>
-        <w:t xml:space="preserve"> Wavefront OBJ. [Referenced 7.12.2024].</w:t>
+        <w:t xml:space="preserve"> Wavefront OBJ</w:t>
+      </w:r>
+      <w:r>
+        <w:rPr>
+          <w:lang w:val="en-US"/>
+        </w:rPr>
+        <w:t xml:space="preserve"> [Internet]</w:t>
+      </w:r>
+      <w:r>
+        <w:rPr>
+          <w:lang w:val="en-US"/>
+        </w:rPr>
+        <w:t>. [Referenced 7.12.2024].</w:t>
       </w:r>
       <w:r>
         <w:rPr>
@@ -39669,13 +41626,19 @@
         <w:rPr>
           <w:lang w:val="en-US"/>
         </w:rPr>
-        <w:t>Edward Red. Homogenous Transformations. ME</w:t>
-      </w:r>
-      <w:r>
-        <w:rPr>
-          <w:lang w:val="en-US"/>
-        </w:rPr>
-        <w:t>537: Robotics, Brigham Young University. [Referenced 12.12.2024]. Available:</w:t>
+        <w:t>Edward Red. Homogenous Transformations</w:t>
+      </w:r>
+      <w:r>
+        <w:rPr>
+          <w:lang w:val="en-US"/>
+        </w:rPr>
+        <w:t xml:space="preserve"> [Internet]</w:t>
+      </w:r>
+      <w:r>
+        <w:rPr>
+          <w:lang w:val="en-US"/>
+        </w:rPr>
+        <w:t>. [Referenced 12.12.2024]. Available:</w:t>
       </w:r>
       <w:r>
         <w:rPr>
@@ -39702,7 +41665,6 @@
         <w:rPr>
           <w:lang w:val="en-US"/>
         </w:rPr>
-        <w:lastRenderedPageBreak/>
         <w:t>11</w:t>
       </w:r>
       <w:r>
@@ -39727,7 +41689,19 @@
         <w:rPr>
           <w:lang w:val="en-US"/>
         </w:rPr>
-        <w:t>Windows Console Documentation. 10.30.2020.</w:t>
+        <w:t>Windows Console Documentation</w:t>
+      </w:r>
+      <w:r>
+        <w:rPr>
+          <w:lang w:val="en-US"/>
+        </w:rPr>
+        <w:t xml:space="preserve"> [Internet]</w:t>
+      </w:r>
+      <w:r>
+        <w:rPr>
+          <w:lang w:val="en-US"/>
+        </w:rPr>
+        <w:t>.</w:t>
       </w:r>
       <w:r>
         <w:rPr>
@@ -39742,19 +41716,20 @@
         <w:t xml:space="preserve"> </w:t>
       </w:r>
       <w:r>
+        <w:rPr>
+          <w:lang w:val="en-US"/>
+        </w:rPr>
         <w:t xml:space="preserve">Available: </w:t>
       </w:r>
-      <w:hyperlink r:id="rId51" w:history="1">
-        <w:r>
-          <w:rPr>
-            <w:rStyle w:val="Hyperlink"/>
-          </w:rPr>
-          <w:t>https://learn.microsoft.com/en-us/windows/console/</w:t>
-        </w:r>
-      </w:hyperlink>
+      <w:r>
+        <w:rPr>
+          <w:lang w:val="en-US"/>
+        </w:rPr>
+        <w:t>https://learn.microsoft.com/en-us/windows/console/</w:t>
+      </w:r>
     </w:p>
     <w:sectPr>
-      <w:headerReference w:type="first" r:id="rId52"/>
+      <w:headerReference w:type="first" r:id="rId49"/>
       <w:pgSz w:w="11906" w:h="16838" w:code="9"/>
       <w:pgMar w:top="1134" w:right="851" w:bottom="1418" w:left="2438" w:header="709" w:footer="709" w:gutter="0"/>
       <w:pgNumType w:start="1"/>
@@ -43728,7 +45703,6 @@
   <w:style w:type="character" w:default="1" w:styleId="DefaultParagraphFont">
     <w:name w:val="Default Paragraph Font"/>
     <w:uiPriority w:val="1"/>
-    <w:semiHidden/>
     <w:unhideWhenUsed/>
   </w:style>
   <w:style w:type="table" w:default="1" w:styleId="TableNormal">

</xml_diff>